<commit_message>
add conflict of interest statement + corresponding author
</commit_message>
<xml_diff>
--- a/paper/paper.docx
+++ b/paper/paper.docx
@@ -252,6 +252,33 @@
     </w:p>
     <w:p>
       <w:pPr>
+        <w:pStyle w:val="Author"/>
+      </w:pPr>
+      <w:r>
+        <w:t xml:space="preserve">Author note</w:t>
+      </w:r>
+    </w:p>
+    <w:p>
+      <w:pPr>
+        <w:pStyle w:val="Textkrper"/>
+      </w:pPr>
+      <w:r>
+        <w:t xml:space="preserve">Correspondence concerning this article should be addressed to Dominique Makowski, HSS 04-18, 48 Nanyang Avenue, Singapore. E-mail:</w:t>
+      </w:r>
+      <w:r>
+        <w:t xml:space="preserve"> </w:t>
+      </w:r>
+      <w:hyperlink r:id="rId20">
+        <w:r>
+          <w:rPr>
+            <w:rStyle w:val="Hyperlink"/>
+          </w:rPr>
+          <w:t xml:space="preserve">dmakowski@ntu.edu.sg</w:t>
+        </w:r>
+      </w:hyperlink>
+    </w:p>
+    <w:p>
+      <w:pPr>
         <w:pStyle w:val="h1-pagebreak"/>
       </w:pPr>
       <w:r>
@@ -283,7 +310,7 @@
       <w:r>
         <w:t xml:space="preserve"> </w:t>
       </w:r>
-      <w:hyperlink r:id="rId20">
+      <w:hyperlink r:id="rId21">
         <w:r>
           <w:rPr>
             <w:rStyle w:val="Hyperlink"/>
@@ -338,7 +365,7 @@
         <w:t xml:space="preserve"> </w:t>
       </w:r>
       <w:r>
-        <w:t xml:space="preserve">3584</w:t>
+        <w:t xml:space="preserve">3615</w:t>
       </w:r>
     </w:p>
     <w:p>
@@ -850,7 +877,7 @@
         <w:t xml:space="preserve">, aims at addressing this gap by proposing and implementing a parametric framework for illusions generation.</w:t>
       </w:r>
     </w:p>
-    <w:bookmarkStart w:id="22" w:name="Xee7da9766c8a803dfa581d1c8eae72fe9c6a557"/>
+    <w:bookmarkStart w:id="23" w:name="Xee7da9766c8a803dfa581d1c8eae72fe9c6a557"/>
     <w:p>
       <w:pPr>
         <w:pStyle w:val="berschrift1"/>
@@ -968,7 +995,7 @@
                     </pic:cNvPicPr>
                   </pic:nvPicPr>
                   <pic:blipFill>
-                    <a:blip r:embed="rId21"/>
+                    <a:blip r:embed="rId22"/>
                     <a:stretch>
                       <a:fillRect/>
                     </a:stretch>
@@ -1204,8 +1231,8 @@
         <w:t xml:space="preserve">software.</w:t>
       </w:r>
     </w:p>
-    <w:bookmarkEnd w:id="22"/>
-    <w:bookmarkStart w:id="32" w:name="pyllusion"/>
+    <w:bookmarkEnd w:id="23"/>
+    <w:bookmarkStart w:id="33" w:name="pyllusion"/>
     <w:p>
       <w:pPr>
         <w:pStyle w:val="berschrift1"/>
@@ -1351,7 +1378,7 @@
       <w:r>
         <w:t xml:space="preserve">The source code is available under the MIT license on GitHub (</w:t>
       </w:r>
-      <w:hyperlink r:id="rId23">
+      <w:hyperlink r:id="rId24">
         <w:r>
           <w:rPr>
             <w:rStyle w:val="Hyperlink"/>
@@ -1363,7 +1390,7 @@
       <w:r>
         <w:t xml:space="preserve">). Its documentation (</w:t>
       </w:r>
-      <w:hyperlink r:id="rId24">
+      <w:hyperlink r:id="rId25">
         <w:r>
           <w:rPr>
             <w:rStyle w:val="Hyperlink"/>
@@ -1478,7 +1505,7 @@
       <w:r>
         <w:t xml:space="preserve"> </w:t>
       </w:r>
-      <w:hyperlink r:id="rId20">
+      <w:hyperlink r:id="rId21">
         <w:r>
           <w:rPr>
             <w:rStyle w:val="Hyperlink"/>
@@ -1511,7 +1538,7 @@
                     </pic:cNvPicPr>
                   </pic:nvPicPr>
                   <pic:blipFill>
-                    <a:blip r:embed="rId25"/>
+                    <a:blip r:embed="rId26"/>
                     <a:stretch>
                       <a:fillRect/>
                     </a:stretch>
@@ -1570,7 +1597,7 @@
         <w:t xml:space="preserve">. These can all be generated using the parametric approach described in this paper, allowing for fully reproducible studies.</w:t>
       </w:r>
     </w:p>
-    <w:bookmarkStart w:id="27" w:name="step-1-parameters"/>
+    <w:bookmarkStart w:id="28" w:name="step-1-parameters"/>
     <w:p>
       <w:pPr>
         <w:pStyle w:val="berschrift2"/>
@@ -1601,7 +1628,7 @@
       <w:r>
         <w:t xml:space="preserve">function. Many optional arguments are available for modifying, of which the description and default values can be found in the API documentation (</w:t>
       </w:r>
-      <w:hyperlink r:id="rId26">
+      <w:hyperlink r:id="rId27">
         <w:r>
           <w:rPr>
             <w:rStyle w:val="Hyperlink"/>
@@ -2296,8 +2323,8 @@
         <w:t xml:space="preserve">) driving the illusion.</w:t>
       </w:r>
     </w:p>
-    <w:bookmarkEnd w:id="27"/>
-    <w:bookmarkStart w:id="31" w:name="step-2-rendering"/>
+    <w:bookmarkEnd w:id="28"/>
+    <w:bookmarkStart w:id="32" w:name="step-2-rendering"/>
     <w:p>
       <w:pPr>
         <w:pStyle w:val="berschrift2"/>
@@ -2365,7 +2392,7 @@
         <w:t xml:space="preserve">, one of the most popular psychological experiments software.</w:t>
       </w:r>
     </w:p>
-    <w:bookmarkStart w:id="29" w:name="images"/>
+    <w:bookmarkStart w:id="30" w:name="images"/>
     <w:p>
       <w:pPr>
         <w:pStyle w:val="berschrift3"/>
@@ -2723,7 +2750,7 @@
                     </pic:cNvPicPr>
                   </pic:nvPicPr>
                   <pic:blipFill>
-                    <a:blip r:embed="rId28"/>
+                    <a:blip r:embed="rId29"/>
                     <a:stretch>
                       <a:fillRect/>
                     </a:stretch>
@@ -2776,8 +2803,8 @@
         <w:t xml:space="preserve">Different combinations of illusion strength and objective difference between the two target stimuli (the area of the red circles) for the Delboeuf illusion. The vertical central column shows varying magnitudes of size difference in both directions with no illusion, whereas the horizontal central row shows different magnitudes of illusion strength when the targets are of identical sizes. By using negative or positive values for the illusion strength, one can generate congruent or incongruent illusions (that reinforce or attenuate the actual difference respectively).</w:t>
       </w:r>
     </w:p>
-    <w:bookmarkEnd w:id="29"/>
-    <w:bookmarkStart w:id="30" w:name="psychopy"/>
+    <w:bookmarkEnd w:id="30"/>
+    <w:bookmarkStart w:id="31" w:name="psychopy"/>
     <w:p>
       <w:pPr>
         <w:pStyle w:val="berschrift3"/>
@@ -3349,10 +3376,10 @@
         <w:t xml:space="preserve">generation of stimuli, which opens the door for novel adaptive paradigms where the modulation of illusions crucially depends on the participant’s input.</w:t>
       </w:r>
     </w:p>
-    <w:bookmarkEnd w:id="30"/>
     <w:bookmarkEnd w:id="31"/>
     <w:bookmarkEnd w:id="32"/>
-    <w:bookmarkStart w:id="33" w:name="future-plans-and-developments"/>
+    <w:bookmarkEnd w:id="33"/>
+    <w:bookmarkStart w:id="34" w:name="future-plans-and-developments"/>
     <w:p>
       <w:pPr>
         <w:pStyle w:val="berschrift1"/>
@@ -3534,13 +3561,31 @@
         <w:t xml:space="preserve">Finally, we look forward to the creation of studies that would investigate how, for each illusion, the modulation of the parameters affect behavioural responses, conscious perception, and the associated neural underpinnings. This would in turn allow for a better understanding of the commonalities and differences between these fascinating stimuli, as well as their effect accross different populations (such as patients suffering from neuropsychiatric disorders). As such, we hope that our tool contributes to the development of a strong axis that will unite the community working with illusions to push the field forward.</w:t>
       </w:r>
     </w:p>
-    <w:bookmarkEnd w:id="33"/>
-    <w:bookmarkStart w:id="34" w:name="acknowledgements"/>
+    <w:bookmarkEnd w:id="34"/>
+    <w:bookmarkStart w:id="35" w:name="conflict-of-interest-statement"/>
     <w:p>
       <w:pPr>
         <w:pStyle w:val="berschrift1"/>
       </w:pPr>
       <w:r>
+        <w:t xml:space="preserve">Conflict of Interest Statement</w:t>
+      </w:r>
+    </w:p>
+    <w:p>
+      <w:pPr>
+        <w:pStyle w:val="FirstParagraph"/>
+      </w:pPr>
+      <w:r>
+        <w:t xml:space="preserve">The authors declare that the research was conducted in the absence of any commercial or financial relationships that could be construed as a potential conflict of interest.</w:t>
+      </w:r>
+    </w:p>
+    <w:bookmarkEnd w:id="35"/>
+    <w:bookmarkStart w:id="36" w:name="acknowledgements"/>
+    <w:p>
+      <w:pPr>
+        <w:pStyle w:val="berschrift1"/>
+      </w:pPr>
+      <w:r>
         <w:t xml:space="preserve">Acknowledgements</w:t>
       </w:r>
     </w:p>
@@ -3557,8 +3602,8 @@
         <w:br w:type="page"/>
       </w:r>
     </w:p>
-    <w:bookmarkEnd w:id="34"/>
-    <w:bookmarkStart w:id="106" w:name="references"/>
+    <w:bookmarkEnd w:id="36"/>
+    <w:bookmarkStart w:id="108" w:name="references"/>
     <w:p>
       <w:pPr>
         <w:pStyle w:val="berschrift1"/>
@@ -3567,8 +3612,8 @@
         <w:t xml:space="preserve">References</w:t>
       </w:r>
     </w:p>
-    <w:bookmarkStart w:id="105" w:name="refs"/>
-    <w:bookmarkStart w:id="35" w:name="ref-adelson200024"/>
+    <w:bookmarkStart w:id="107" w:name="refs"/>
+    <w:bookmarkStart w:id="37" w:name="ref-adelson200024"/>
     <w:p>
       <w:pPr>
         <w:pStyle w:val="Literaturverzeichnis"/>
@@ -3592,8 +3637,8 @@
         <w:t xml:space="preserve">(2nd ed., pp. 339–351). MIT Press: Cambridge MA.</w:t>
       </w:r>
     </w:p>
-    <w:bookmarkEnd w:id="35"/>
-    <w:bookmarkStart w:id="36" w:name="ref-ben2012object"/>
+    <w:bookmarkEnd w:id="37"/>
+    <w:bookmarkStart w:id="38" w:name="ref-ben2012object"/>
     <w:p>
       <w:pPr>
         <w:pStyle w:val="Literaturverzeichnis"/>
@@ -3626,8 +3671,8 @@
         <w:t xml:space="preserve">(7), 15–15.</w:t>
       </w:r>
     </w:p>
-    <w:bookmarkEnd w:id="36"/>
-    <w:bookmarkStart w:id="37" w:name="ref-bertamini2017programming"/>
+    <w:bookmarkEnd w:id="38"/>
+    <w:bookmarkStart w:id="39" w:name="ref-bertamini2017programming"/>
     <w:p>
       <w:pPr>
         <w:pStyle w:val="Literaturverzeichnis"/>
@@ -3651,8 +3696,8 @@
         <w:t xml:space="preserve">(Vol. 2). Springer.</w:t>
       </w:r>
     </w:p>
-    <w:bookmarkEnd w:id="37"/>
-    <w:bookmarkStart w:id="38" w:name="ref-boyce2020optimality"/>
+    <w:bookmarkEnd w:id="39"/>
+    <w:bookmarkStart w:id="40" w:name="ref-boyce2020optimality"/>
     <w:p>
       <w:pPr>
         <w:pStyle w:val="Literaturverzeichnis"/>
@@ -3685,8 +3730,8 @@
         <w:t xml:space="preserve">, 94.</w:t>
       </w:r>
     </w:p>
-    <w:bookmarkEnd w:id="38"/>
-    <w:bookmarkStart w:id="39" w:name="ref-bridges2020timing"/>
+    <w:bookmarkEnd w:id="40"/>
+    <w:bookmarkStart w:id="41" w:name="ref-bridges2020timing"/>
     <w:p>
       <w:pPr>
         <w:pStyle w:val="Literaturverzeichnis"/>
@@ -3719,8 +3764,8 @@
         <w:t xml:space="preserve">, e9414.</w:t>
       </w:r>
     </w:p>
-    <w:bookmarkEnd w:id="39"/>
-    <w:bookmarkStart w:id="40" w:name="ref-carbon2014understanding"/>
+    <w:bookmarkEnd w:id="41"/>
+    <w:bookmarkStart w:id="42" w:name="ref-carbon2014understanding"/>
     <w:p>
       <w:pPr>
         <w:pStyle w:val="Literaturverzeichnis"/>
@@ -3753,8 +3798,8 @@
         <w:t xml:space="preserve">, 566.</w:t>
       </w:r>
     </w:p>
-    <w:bookmarkEnd w:id="40"/>
-    <w:bookmarkStart w:id="41" w:name="ref-chen2015contextual"/>
+    <w:bookmarkEnd w:id="42"/>
+    <w:bookmarkStart w:id="43" w:name="ref-chen2015contextual"/>
     <w:p>
       <w:pPr>
         <w:pStyle w:val="Literaturverzeichnis"/>
@@ -3787,8 +3832,8 @@
         <w:t xml:space="preserve">(3), 307–316.</w:t>
       </w:r>
     </w:p>
-    <w:bookmarkEnd w:id="41"/>
-    <w:bookmarkStart w:id="42" w:name="ref-chouinard2013global"/>
+    <w:bookmarkEnd w:id="43"/>
+    <w:bookmarkStart w:id="44" w:name="ref-chouinard2013global"/>
     <w:p>
       <w:pPr>
         <w:pStyle w:val="Literaturverzeichnis"/>
@@ -3821,8 +3866,8 @@
         <w:t xml:space="preserve">(2), 219–231.</w:t>
       </w:r>
     </w:p>
-    <w:bookmarkEnd w:id="42"/>
-    <w:bookmarkStart w:id="44" w:name="ref-clark2015pillow"/>
+    <w:bookmarkEnd w:id="44"/>
+    <w:bookmarkStart w:id="46" w:name="ref-clark2015pillow"/>
     <w:p>
       <w:pPr>
         <w:pStyle w:val="Literaturverzeichnis"/>
@@ -3833,7 +3878,7 @@
       <w:r>
         <w:t xml:space="preserve"> </w:t>
       </w:r>
-      <w:hyperlink r:id="rId43">
+      <w:hyperlink r:id="rId45">
         <w:r>
           <w:rPr>
             <w:rStyle w:val="Hyperlink"/>
@@ -3842,8 +3887,8 @@
         </w:r>
       </w:hyperlink>
     </w:p>
-    <w:bookmarkEnd w:id="44"/>
-    <w:bookmarkStart w:id="45" w:name="ref-clifford2002perceptual"/>
+    <w:bookmarkEnd w:id="46"/>
+    <w:bookmarkStart w:id="47" w:name="ref-clifford2002perceptual"/>
     <w:p>
       <w:pPr>
         <w:pStyle w:val="Literaturverzeichnis"/>
@@ -3876,8 +3921,8 @@
         <w:t xml:space="preserve">(3), 136–143.</w:t>
       </w:r>
     </w:p>
-    <w:bookmarkEnd w:id="45"/>
-    <w:bookmarkStart w:id="46" w:name="ref-clifford2014tilt"/>
+    <w:bookmarkEnd w:id="47"/>
+    <w:bookmarkStart w:id="48" w:name="ref-clifford2014tilt"/>
     <w:p>
       <w:pPr>
         <w:pStyle w:val="Literaturverzeichnis"/>
@@ -3910,8 +3955,8 @@
         <w:t xml:space="preserve">, 3–11.</w:t>
       </w:r>
     </w:p>
-    <w:bookmarkEnd w:id="46"/>
-    <w:bookmarkStart w:id="47" w:name="ref-corbett2006observer"/>
+    <w:bookmarkEnd w:id="48"/>
+    <w:bookmarkStart w:id="49" w:name="ref-corbett2006observer"/>
     <w:p>
       <w:pPr>
         <w:pStyle w:val="Literaturverzeichnis"/>
@@ -3944,8 +3989,8 @@
         <w:t xml:space="preserve">(1), 160–165.</w:t>
       </w:r>
     </w:p>
-    <w:bookmarkEnd w:id="47"/>
-    <w:bookmarkStart w:id="48" w:name="ref-crawford2010perception"/>
+    <w:bookmarkEnd w:id="49"/>
+    <w:bookmarkStart w:id="50" w:name="ref-crawford2010perception"/>
     <w:p>
       <w:pPr>
         <w:pStyle w:val="Literaturverzeichnis"/>
@@ -3978,8 +4023,8 @@
         <w:t xml:space="preserve">(10), 3121–3127.</w:t>
       </w:r>
     </w:p>
-    <w:bookmarkEnd w:id="48"/>
-    <w:bookmarkStart w:id="49" w:name="ref-curran2009hierarchy"/>
+    <w:bookmarkEnd w:id="50"/>
+    <w:bookmarkStart w:id="51" w:name="ref-curran2009hierarchy"/>
     <w:p>
       <w:pPr>
         <w:pStyle w:val="Literaturverzeichnis"/>
@@ -4012,8 +4057,8 @@
         <w:t xml:space="preserve">(1655), 263–268.</w:t>
       </w:r>
     </w:p>
-    <w:bookmarkEnd w:id="49"/>
-    <w:bookmarkStart w:id="50" w:name="ref-dakin2005weak"/>
+    <w:bookmarkEnd w:id="51"/>
+    <w:bookmarkStart w:id="52" w:name="ref-dakin2005weak"/>
     <w:p>
       <w:pPr>
         <w:pStyle w:val="Literaturverzeichnis"/>
@@ -4046,8 +4091,8 @@
         <w:t xml:space="preserve">(20), R822–R824.</w:t>
       </w:r>
     </w:p>
-    <w:bookmarkEnd w:id="50"/>
-    <w:bookmarkStart w:id="51" w:name="ref-delboeuf1893nouvelle"/>
+    <w:bookmarkEnd w:id="52"/>
+    <w:bookmarkStart w:id="53" w:name="ref-delboeuf1893nouvelle"/>
     <w:p>
       <w:pPr>
         <w:pStyle w:val="Literaturverzeichnis"/>
@@ -4068,8 +4113,8 @@
         <w:t xml:space="preserve">.</w:t>
       </w:r>
     </w:p>
-    <w:bookmarkEnd w:id="51"/>
-    <w:bookmarkStart w:id="52" w:name="ref-dima2010impaired"/>
+    <w:bookmarkEnd w:id="53"/>
+    <w:bookmarkStart w:id="54" w:name="ref-dima2010impaired"/>
     <w:p>
       <w:pPr>
         <w:pStyle w:val="Literaturverzeichnis"/>
@@ -4102,8 +4147,8 @@
         <w:t xml:space="preserve">(3), 824–832.</w:t>
       </w:r>
     </w:p>
-    <w:bookmarkEnd w:id="52"/>
-    <w:bookmarkStart w:id="53" w:name="ref-durgin1995filling"/>
+    <w:bookmarkEnd w:id="54"/>
+    <w:bookmarkStart w:id="55" w:name="ref-durgin1995filling"/>
     <w:p>
       <w:pPr>
         <w:pStyle w:val="Literaturverzeichnis"/>
@@ -4136,8 +4181,8 @@
         <w:t xml:space="preserve">(7), 827–840.</w:t>
       </w:r>
     </w:p>
-    <w:bookmarkEnd w:id="53"/>
-    <w:bookmarkStart w:id="54" w:name="ref-ebbinghaus1902grundzuge"/>
+    <w:bookmarkEnd w:id="55"/>
+    <w:bookmarkStart w:id="56" w:name="ref-ebbinghaus1902grundzuge"/>
     <w:p>
       <w:pPr>
         <w:pStyle w:val="Literaturverzeichnis"/>
@@ -4161,8 +4206,8 @@
         <w:t xml:space="preserve">(Vol. I and II). Verlag von Veit &amp; Comp.</w:t>
       </w:r>
     </w:p>
-    <w:bookmarkEnd w:id="54"/>
-    <w:bookmarkStart w:id="55" w:name="ref-forte2005inter"/>
+    <w:bookmarkEnd w:id="56"/>
+    <w:bookmarkStart w:id="57" w:name="ref-forte2005inter"/>
     <w:p>
       <w:pPr>
         <w:pStyle w:val="Literaturverzeichnis"/>
@@ -4195,8 +4240,8 @@
         <w:t xml:space="preserve">(20), 2715–2721.</w:t>
       </w:r>
     </w:p>
-    <w:bookmarkEnd w:id="55"/>
-    <w:bookmarkStart w:id="56" w:name="ref-friston2009predictive"/>
+    <w:bookmarkEnd w:id="57"/>
+    <w:bookmarkStart w:id="58" w:name="ref-friston2009predictive"/>
     <w:p>
       <w:pPr>
         <w:pStyle w:val="Literaturverzeichnis"/>
@@ -4229,8 +4274,8 @@
         <w:t xml:space="preserve">(1521), 1211–1221.</w:t>
       </w:r>
     </w:p>
-    <w:bookmarkEnd w:id="56"/>
-    <w:bookmarkStart w:id="57" w:name="ref-gori2016visual"/>
+    <w:bookmarkEnd w:id="58"/>
+    <w:bookmarkStart w:id="59" w:name="ref-gori2016visual"/>
     <w:p>
       <w:pPr>
         <w:pStyle w:val="Literaturverzeichnis"/>
@@ -4263,8 +4308,8 @@
         <w:t xml:space="preserve">, 175.</w:t>
       </w:r>
     </w:p>
-    <w:bookmarkEnd w:id="57"/>
-    <w:bookmarkStart w:id="58" w:name="ref-happe2006weak"/>
+    <w:bookmarkEnd w:id="59"/>
+    <w:bookmarkStart w:id="60" w:name="ref-happe2006weak"/>
     <w:p>
       <w:pPr>
         <w:pStyle w:val="Literaturverzeichnis"/>
@@ -4297,8 +4342,8 @@
         <w:t xml:space="preserve">(1), 5–25.</w:t>
       </w:r>
     </w:p>
-    <w:bookmarkEnd w:id="58"/>
-    <w:bookmarkStart w:id="59" w:name="ref-happe1996studying"/>
+    <w:bookmarkEnd w:id="60"/>
+    <w:bookmarkStart w:id="61" w:name="ref-happe1996studying"/>
     <w:p>
       <w:pPr>
         <w:pStyle w:val="Literaturverzeichnis"/>
@@ -4331,8 +4376,8 @@
         <w:t xml:space="preserve">(7), 873–877.</w:t>
       </w:r>
     </w:p>
-    <w:bookmarkEnd w:id="59"/>
-    <w:bookmarkStart w:id="60" w:name="ref-helmholtz1856handbuch"/>
+    <w:bookmarkEnd w:id="61"/>
+    <w:bookmarkStart w:id="62" w:name="ref-helmholtz1856handbuch"/>
     <w:p>
       <w:pPr>
         <w:pStyle w:val="Literaturverzeichnis"/>
@@ -4353,8 +4398,8 @@
         <w:t xml:space="preserve">.</w:t>
       </w:r>
     </w:p>
-    <w:bookmarkEnd w:id="60"/>
-    <w:bookmarkStart w:id="62" w:name="ref-henninger2020labjs"/>
+    <w:bookmarkEnd w:id="62"/>
+    <w:bookmarkStart w:id="64" w:name="ref-henninger2020labjs"/>
     <w:p>
       <w:pPr>
         <w:pStyle w:val="Literaturverzeichnis"/>
@@ -4365,7 +4410,7 @@
       <w:r>
         <w:t xml:space="preserve"> </w:t>
       </w:r>
-      <w:hyperlink r:id="rId61">
+      <w:hyperlink r:id="rId63">
         <w:r>
           <w:rPr>
             <w:rStyle w:val="Hyperlink"/>
@@ -4374,8 +4419,8 @@
         </w:r>
       </w:hyperlink>
     </w:p>
-    <w:bookmarkEnd w:id="62"/>
-    <w:bookmarkStart w:id="63" w:name="ref-Holland1965"/>
+    <w:bookmarkEnd w:id="64"/>
+    <w:bookmarkStart w:id="65" w:name="ref-Holland1965"/>
     <w:p>
       <w:pPr>
         <w:pStyle w:val="Literaturverzeichnis"/>
@@ -4396,8 +4441,8 @@
         <w:t xml:space="preserve">. London, Pergamon Press.</w:t>
       </w:r>
     </w:p>
-    <w:bookmarkEnd w:id="63"/>
-    <w:bookmarkStart w:id="64" w:name="ref-howe2005muller"/>
+    <w:bookmarkEnd w:id="65"/>
+    <w:bookmarkStart w:id="66" w:name="ref-howe2005muller"/>
     <w:p>
       <w:pPr>
         <w:pStyle w:val="Literaturverzeichnis"/>
@@ -4430,8 +4475,8 @@
         <w:t xml:space="preserve">(4), 1234–1239.</w:t>
       </w:r>
     </w:p>
-    <w:bookmarkEnd w:id="64"/>
-    <w:bookmarkStart w:id="65" w:name="ref-hoy2004weak"/>
+    <w:bookmarkEnd w:id="66"/>
+    <w:bookmarkStart w:id="67" w:name="ref-hoy2004weak"/>
     <w:p>
       <w:pPr>
         <w:pStyle w:val="Literaturverzeichnis"/>
@@ -4464,8 +4509,8 @@
         <w:t xml:space="preserve">(3), 267–281.</w:t>
       </w:r>
     </w:p>
-    <w:bookmarkEnd w:id="65"/>
-    <w:bookmarkStart w:id="66" w:name="ref-kantrowitz2009seeing"/>
+    <w:bookmarkEnd w:id="67"/>
+    <w:bookmarkStart w:id="68" w:name="ref-kantrowitz2009seeing"/>
     <w:p>
       <w:pPr>
         <w:pStyle w:val="Literaturverzeichnis"/>
@@ -4498,8 +4543,8 @@
         <w:t xml:space="preserve">(6), 1085–1094.</w:t>
       </w:r>
     </w:p>
-    <w:bookmarkEnd w:id="66"/>
-    <w:bookmarkStart w:id="67" w:name="ref-king2017review"/>
+    <w:bookmarkEnd w:id="68"/>
+    <w:bookmarkStart w:id="69" w:name="ref-king2017review"/>
     <w:p>
       <w:pPr>
         <w:pStyle w:val="Literaturverzeichnis"/>
@@ -4532,8 +4577,8 @@
         <w:t xml:space="preserve">(3), 734–751.</w:t>
       </w:r>
     </w:p>
-    <w:bookmarkEnd w:id="67"/>
-    <w:bookmarkStart w:id="68" w:name="ref-koethe2009binocular"/>
+    <w:bookmarkEnd w:id="69"/>
+    <w:bookmarkStart w:id="70" w:name="ref-koethe2009binocular"/>
     <w:p>
       <w:pPr>
         <w:pStyle w:val="Literaturverzeichnis"/>
@@ -4566,8 +4611,8 @@
         <w:t xml:space="preserve">(4), 195–202.</w:t>
       </w:r>
     </w:p>
-    <w:bookmarkEnd w:id="68"/>
-    <w:bookmarkStart w:id="69" w:name="ref-de2016psychophysics"/>
+    <w:bookmarkEnd w:id="70"/>
+    <w:bookmarkStart w:id="71" w:name="ref-de2016psychophysics"/>
     <w:p>
       <w:pPr>
         <w:pStyle w:val="Literaturverzeichnis"/>
@@ -4600,8 +4645,8 @@
         <w:t xml:space="preserve">(1), 1–12.</w:t>
       </w:r>
     </w:p>
-    <w:bookmarkEnd w:id="69"/>
-    <w:bookmarkStart w:id="70" w:name="ref-liddle1987schizophrenic"/>
+    <w:bookmarkEnd w:id="71"/>
+    <w:bookmarkStart w:id="72" w:name="ref-liddle1987schizophrenic"/>
     <w:p>
       <w:pPr>
         <w:pStyle w:val="Literaturverzeichnis"/>
@@ -4634,8 +4679,8 @@
         <w:t xml:space="preserve">(1), 49–57.</w:t>
       </w:r>
     </w:p>
-    <w:bookmarkEnd w:id="70"/>
-    <w:bookmarkStart w:id="71" w:name="ref-LuckieshVisualIllusions1965"/>
+    <w:bookmarkEnd w:id="72"/>
+    <w:bookmarkStart w:id="73" w:name="ref-LuckieshVisualIllusions1965"/>
     <w:p>
       <w:pPr>
         <w:pStyle w:val="Literaturverzeichnis"/>
@@ -4656,8 +4701,8 @@
         <w:t xml:space="preserve">. Dover Publications Inc.</w:t>
       </w:r>
     </w:p>
-    <w:bookmarkEnd w:id="71"/>
-    <w:bookmarkStart w:id="72" w:name="ref-mackay1957moving"/>
+    <w:bookmarkEnd w:id="73"/>
+    <w:bookmarkStart w:id="74" w:name="ref-mackay1957moving"/>
     <w:p>
       <w:pPr>
         <w:pStyle w:val="Literaturverzeichnis"/>
@@ -4690,8 +4735,8 @@
         <w:t xml:space="preserve">(4591), 849–850.</w:t>
       </w:r>
     </w:p>
-    <w:bookmarkEnd w:id="72"/>
-    <w:bookmarkStart w:id="73" w:name="ref-mahon2018role"/>
+    <w:bookmarkEnd w:id="74"/>
+    <w:bookmarkStart w:id="75" w:name="ref-mahon2018role"/>
     <w:p>
       <w:pPr>
         <w:pStyle w:val="Literaturverzeichnis"/>
@@ -4724,8 +4769,8 @@
         <w:t xml:space="preserve">(7), 1691–1704.</w:t>
       </w:r>
     </w:p>
-    <w:bookmarkEnd w:id="73"/>
-    <w:bookmarkStart w:id="74" w:name="ref-maizey2019barriers"/>
+    <w:bookmarkEnd w:id="75"/>
+    <w:bookmarkStart w:id="76" w:name="ref-maizey2019barriers"/>
     <w:p>
       <w:pPr>
         <w:pStyle w:val="Literaturverzeichnis"/>
@@ -4758,8 +4803,8 @@
         <w:t xml:space="preserve">, 357–359.</w:t>
       </w:r>
     </w:p>
-    <w:bookmarkEnd w:id="74"/>
-    <w:bookmarkStart w:id="75" w:name="ref-makowski2017neuropsydia"/>
+    <w:bookmarkEnd w:id="76"/>
+    <w:bookmarkStart w:id="77" w:name="ref-makowski2017neuropsydia"/>
     <w:p>
       <w:pPr>
         <w:pStyle w:val="Literaturverzeichnis"/>
@@ -4792,8 +4837,8 @@
         <w:t xml:space="preserve">(19), 259.</w:t>
       </w:r>
     </w:p>
-    <w:bookmarkEnd w:id="75"/>
-    <w:bookmarkStart w:id="76" w:name="ref-massaro1971judgmental"/>
+    <w:bookmarkEnd w:id="77"/>
+    <w:bookmarkStart w:id="78" w:name="ref-massaro1971judgmental"/>
     <w:p>
       <w:pPr>
         <w:pStyle w:val="Literaturverzeichnis"/>
@@ -4826,8 +4871,8 @@
         <w:t xml:space="preserve">(1), 147.</w:t>
       </w:r>
     </w:p>
-    <w:bookmarkEnd w:id="76"/>
-    <w:bookmarkStart w:id="77" w:name="ref-mathot2012opensesame"/>
+    <w:bookmarkEnd w:id="78"/>
+    <w:bookmarkStart w:id="79" w:name="ref-mathot2012opensesame"/>
     <w:p>
       <w:pPr>
         <w:pStyle w:val="Literaturverzeichnis"/>
@@ -4860,8 +4905,8 @@
         <w:t xml:space="preserve">(2), 314–324.</w:t>
       </w:r>
     </w:p>
-    <w:bookmarkEnd w:id="77"/>
-    <w:bookmarkStart w:id="78" w:name="ref-milkowski2018replicability"/>
+    <w:bookmarkEnd w:id="79"/>
+    <w:bookmarkStart w:id="80" w:name="ref-milkowski2018replicability"/>
     <w:p>
       <w:pPr>
         <w:pStyle w:val="Literaturverzeichnis"/>
@@ -4894,8 +4939,8 @@
         <w:t xml:space="preserve">(3), 163–172.</w:t>
       </w:r>
     </w:p>
-    <w:bookmarkEnd w:id="78"/>
-    <w:bookmarkStart w:id="79" w:name="ref-mitchell2010susceptibility"/>
+    <w:bookmarkEnd w:id="80"/>
+    <w:bookmarkStart w:id="81" w:name="ref-mitchell2010susceptibility"/>
     <w:p>
       <w:pPr>
         <w:pStyle w:val="Literaturverzeichnis"/>
@@ -4928,8 +4973,8 @@
         <w:t xml:space="preserve">(3), 113–119.</w:t>
       </w:r>
     </w:p>
-    <w:bookmarkEnd w:id="79"/>
-    <w:bookmarkStart w:id="80" w:name="ref-muller1896lehre"/>
+    <w:bookmarkEnd w:id="81"/>
+    <w:bookmarkStart w:id="82" w:name="ref-muller1896lehre"/>
     <w:p>
       <w:pPr>
         <w:pStyle w:val="Literaturverzeichnis"/>
@@ -4950,8 +4995,8 @@
         <w:t xml:space="preserve">, 1–16.</w:t>
       </w:r>
     </w:p>
-    <w:bookmarkEnd w:id="80"/>
-    <w:bookmarkStart w:id="81" w:name="ref-ninio2014geometrical"/>
+    <w:bookmarkEnd w:id="82"/>
+    <w:bookmarkStart w:id="83" w:name="ref-ninio2014geometrical"/>
     <w:p>
       <w:pPr>
         <w:pStyle w:val="Literaturverzeichnis"/>
@@ -4984,8 +5029,8 @@
         <w:t xml:space="preserve">, 856.</w:t>
       </w:r>
     </w:p>
-    <w:bookmarkEnd w:id="81"/>
-    <w:bookmarkStart w:id="82" w:name="ref-open2015estimating"/>
+    <w:bookmarkEnd w:id="83"/>
+    <w:bookmarkStart w:id="84" w:name="ref-open2015estimating"/>
     <w:p>
       <w:pPr>
         <w:pStyle w:val="Literaturverzeichnis"/>
@@ -5018,8 +5063,8 @@
         <w:t xml:space="preserve">(6251), aac4716.</w:t>
       </w:r>
     </w:p>
-    <w:bookmarkEnd w:id="82"/>
-    <w:bookmarkStart w:id="83" w:name="ref-notredame2014visual"/>
+    <w:bookmarkEnd w:id="84"/>
+    <w:bookmarkStart w:id="85" w:name="ref-notredame2014visual"/>
     <w:p>
       <w:pPr>
         <w:pStyle w:val="Literaturverzeichnis"/>
@@ -5052,8 +5097,8 @@
         <w:t xml:space="preserve">, 63.</w:t>
       </w:r>
     </w:p>
-    <w:bookmarkEnd w:id="83"/>
-    <w:bookmarkStart w:id="84" w:name="ref-palmer2018perceptual"/>
+    <w:bookmarkEnd w:id="85"/>
+    <w:bookmarkStart w:id="86" w:name="ref-palmer2018perceptual"/>
     <w:p>
       <w:pPr>
         <w:pStyle w:val="Literaturverzeichnis"/>
@@ -5086,8 +5131,8 @@
         <w:t xml:space="preserve">(12), 180885.</w:t>
       </w:r>
     </w:p>
-    <w:bookmarkEnd w:id="84"/>
-    <w:bookmarkStart w:id="85" w:name="ref-parnas2001visual"/>
+    <w:bookmarkEnd w:id="86"/>
+    <w:bookmarkStart w:id="87" w:name="ref-parnas2001visual"/>
     <w:p>
       <w:pPr>
         <w:pStyle w:val="Literaturverzeichnis"/>
@@ -5120,8 +5165,8 @@
         <w:t xml:space="preserve">(3), 171–180.</w:t>
       </w:r>
     </w:p>
-    <w:bookmarkEnd w:id="85"/>
-    <w:bookmarkStart w:id="86" w:name="ref-peirce2007psychopy"/>
+    <w:bookmarkEnd w:id="87"/>
+    <w:bookmarkStart w:id="88" w:name="ref-peirce2007psychopy"/>
     <w:p>
       <w:pPr>
         <w:pStyle w:val="Literaturverzeichnis"/>
@@ -5154,8 +5199,8 @@
         <w:t xml:space="preserve">(1-2), 8–13.</w:t>
       </w:r>
     </w:p>
-    <w:bookmarkEnd w:id="86"/>
-    <w:bookmarkStart w:id="87" w:name="ref-roberts2005roles"/>
+    <w:bookmarkEnd w:id="88"/>
+    <w:bookmarkStart w:id="89" w:name="ref-roberts2005roles"/>
     <w:p>
       <w:pPr>
         <w:pStyle w:val="Literaturverzeichnis"/>
@@ -5188,8 +5233,8 @@
         <w:t xml:space="preserve">(7), 847–856.</w:t>
       </w:r>
     </w:p>
-    <w:bookmarkEnd w:id="87"/>
-    <w:bookmarkStart w:id="88" w:name="ref-robinson1972psychology"/>
+    <w:bookmarkEnd w:id="89"/>
+    <w:bookmarkStart w:id="90" w:name="ref-robinson1972psychology"/>
     <w:p>
       <w:pPr>
         <w:pStyle w:val="Literaturverzeichnis"/>
@@ -5210,8 +5255,8 @@
         <w:t xml:space="preserve"> Hutchinson University Library.</w:t>
       </w:r>
     </w:p>
-    <w:bookmarkEnd w:id="88"/>
-    <w:bookmarkStart w:id="89" w:name="ref-ropar1999individuals"/>
+    <w:bookmarkEnd w:id="90"/>
+    <w:bookmarkStart w:id="91" w:name="ref-ropar1999individuals"/>
     <w:p>
       <w:pPr>
         <w:pStyle w:val="Literaturverzeichnis"/>
@@ -5244,8 +5289,8 @@
         <w:t xml:space="preserve">(8), 1283–1293.</w:t>
       </w:r>
     </w:p>
-    <w:bookmarkEnd w:id="89"/>
-    <w:bookmarkStart w:id="90" w:name="ref-schlaffke2015brain"/>
+    <w:bookmarkEnd w:id="91"/>
+    <w:bookmarkStart w:id="92" w:name="ref-schlaffke2015brain"/>
     <w:p>
       <w:pPr>
         <w:pStyle w:val="Literaturverzeichnis"/>
@@ -5278,8 +5323,8 @@
         <w:t xml:space="preserve">, 271–275.</w:t>
       </w:r>
     </w:p>
-    <w:bookmarkEnd w:id="90"/>
-    <w:bookmarkStart w:id="91" w:name="ref-schneider2002reduced"/>
+    <w:bookmarkEnd w:id="92"/>
+    <w:bookmarkStart w:id="93" w:name="ref-schneider2002reduced"/>
     <w:p>
       <w:pPr>
         <w:pStyle w:val="Literaturverzeichnis"/>
@@ -5312,8 +5357,8 @@
         <w:t xml:space="preserve">(1-2), 101–108.</w:t>
       </w:r>
     </w:p>
-    <w:bookmarkEnd w:id="91"/>
-    <w:bookmarkStart w:id="92" w:name="ref-spencer2014oscillatory"/>
+    <w:bookmarkEnd w:id="93"/>
+    <w:bookmarkStart w:id="94" w:name="ref-spencer2014oscillatory"/>
     <w:p>
       <w:pPr>
         <w:pStyle w:val="Literaturverzeichnis"/>
@@ -5346,8 +5391,8 @@
         <w:t xml:space="preserve">, 68.</w:t>
       </w:r>
     </w:p>
-    <w:bookmarkEnd w:id="92"/>
-    <w:bookmarkStart w:id="93" w:name="ref-sterzer2018predictive"/>
+    <w:bookmarkEnd w:id="94"/>
+    <w:bookmarkStart w:id="95" w:name="ref-sterzer2018predictive"/>
     <w:p>
       <w:pPr>
         <w:pStyle w:val="Literaturverzeichnis"/>
@@ -5380,8 +5425,8 @@
         <w:t xml:space="preserve">(9), 634–643.</w:t>
       </w:r>
     </w:p>
-    <w:bookmarkEnd w:id="93"/>
-    <w:bookmarkStart w:id="94" w:name="ref-thakkar2020stronger"/>
+    <w:bookmarkEnd w:id="95"/>
+    <w:bookmarkStart w:id="96" w:name="ref-thakkar2020stronger"/>
     <w:p>
       <w:pPr>
         <w:pStyle w:val="Literaturverzeichnis"/>
@@ -5390,8 +5435,8 @@
         <w:t xml:space="preserve">Thakkar, K. N., Ghermezi, L., Silverstein, S., Slate, R., Yao, B., Achtyes, E., &amp; Brascamp, J. (2020). Stronger tilt aftereffects in persons with schizophrenia.</w:t>
       </w:r>
     </w:p>
-    <w:bookmarkEnd w:id="94"/>
-    <w:bookmarkStart w:id="95" w:name="ref-tibber2013visual"/>
+    <w:bookmarkEnd w:id="96"/>
+    <w:bookmarkStart w:id="97" w:name="ref-tibber2013visual"/>
     <w:p>
       <w:pPr>
         <w:pStyle w:val="Literaturverzeichnis"/>
@@ -5424,8 +5469,8 @@
         <w:t xml:space="preserve">, 88.</w:t>
       </w:r>
     </w:p>
-    <w:bookmarkEnd w:id="95"/>
-    <w:bookmarkStart w:id="96" w:name="ref-topalidou2015long"/>
+    <w:bookmarkEnd w:id="97"/>
+    <w:bookmarkStart w:id="98" w:name="ref-topalidou2015long"/>
     <w:p>
       <w:pPr>
         <w:pStyle w:val="Literaturverzeichnis"/>
@@ -5458,8 +5503,8 @@
         <w:t xml:space="preserve">, 30.</w:t>
       </w:r>
     </w:p>
-    <w:bookmarkEnd w:id="96"/>
-    <w:bookmarkStart w:id="97" w:name="ref-uhlhaas2006theory"/>
+    <w:bookmarkEnd w:id="98"/>
+    <w:bookmarkStart w:id="99" w:name="ref-uhlhaas2006theory"/>
     <w:p>
       <w:pPr>
         <w:pStyle w:val="Literaturverzeichnis"/>
@@ -5492,8 +5537,8 @@
         <w:t xml:space="preserve">(4), 416–436.</w:t>
       </w:r>
     </w:p>
-    <w:bookmarkEnd w:id="97"/>
-    <w:bookmarkStart w:id="98" w:name="ref-uhlhaas2004evidence"/>
+    <w:bookmarkEnd w:id="99"/>
+    <w:bookmarkStart w:id="100" w:name="ref-uhlhaas2004evidence"/>
     <w:p>
       <w:pPr>
         <w:pStyle w:val="Literaturverzeichnis"/>
@@ -5526,8 +5571,8 @@
         <w:t xml:space="preserve">(2-3), 249–260.</w:t>
       </w:r>
     </w:p>
-    <w:bookmarkEnd w:id="98"/>
-    <w:bookmarkStart w:id="99" w:name="ref-python3"/>
+    <w:bookmarkEnd w:id="100"/>
+    <w:bookmarkStart w:id="101" w:name="ref-python3"/>
     <w:p>
       <w:pPr>
         <w:pStyle w:val="Literaturverzeichnis"/>
@@ -5548,8 +5593,8 @@
         <w:t xml:space="preserve">. Scotts Valley, CA: CreateSpace.</w:t>
       </w:r>
     </w:p>
-    <w:bookmarkEnd w:id="99"/>
-    <w:bookmarkStart w:id="100" w:name="ref-walter2009specific"/>
+    <w:bookmarkEnd w:id="101"/>
+    <w:bookmarkStart w:id="102" w:name="ref-walter2009specific"/>
     <w:p>
       <w:pPr>
         <w:pStyle w:val="Literaturverzeichnis"/>
@@ -5582,8 +5627,8 @@
         <w:t xml:space="preserve">(2), 339–349.</w:t>
       </w:r>
     </w:p>
-    <w:bookmarkEnd w:id="100"/>
-    <w:bookmarkStart w:id="101" w:name="ref-watanabe2018illusory"/>
+    <w:bookmarkEnd w:id="102"/>
+    <w:bookmarkStart w:id="103" w:name="ref-watanabe2018illusory"/>
     <w:p>
       <w:pPr>
         <w:pStyle w:val="Literaturverzeichnis"/>
@@ -5616,8 +5661,8 @@
         <w:t xml:space="preserve">, 345.</w:t>
       </w:r>
     </w:p>
-    <w:bookmarkEnd w:id="101"/>
-    <w:bookmarkStart w:id="102" w:name="ref-webster1996human"/>
+    <w:bookmarkEnd w:id="103"/>
+    <w:bookmarkStart w:id="104" w:name="ref-webster1996human"/>
     <w:p>
       <w:pPr>
         <w:pStyle w:val="Literaturverzeichnis"/>
@@ -5650,8 +5695,8 @@
         <w:t xml:space="preserve">(4), 587–634.</w:t>
       </w:r>
     </w:p>
-    <w:bookmarkEnd w:id="102"/>
-    <w:bookmarkStart w:id="103" w:name="ref-witkin1948studies"/>
+    <w:bookmarkEnd w:id="104"/>
+    <w:bookmarkStart w:id="105" w:name="ref-witkin1948studies"/>
     <w:p>
       <w:pPr>
         <w:pStyle w:val="Literaturverzeichnis"/>
@@ -5684,8 +5729,8 @@
         <w:t xml:space="preserve">(6), 762.</w:t>
       </w:r>
     </w:p>
-    <w:bookmarkEnd w:id="103"/>
-    <w:bookmarkStart w:id="104" w:name="ref-yang2013visual"/>
+    <w:bookmarkEnd w:id="105"/>
+    <w:bookmarkStart w:id="106" w:name="ref-yang2013visual"/>
     <w:p>
       <w:pPr>
         <w:pStyle w:val="Literaturverzeichnis"/>
@@ -5718,9 +5763,9 @@
         <w:t xml:space="preserve">(1), 5–15.</w:t>
       </w:r>
     </w:p>
-    <w:bookmarkEnd w:id="104"/>
-    <w:bookmarkEnd w:id="105"/>
     <w:bookmarkEnd w:id="106"/>
+    <w:bookmarkEnd w:id="107"/>
+    <w:bookmarkEnd w:id="108"/>
     <w:sectPr>
       <w:headerReference w:type="even" r:id="rId10"/>
       <w:headerReference w:type="default" r:id="rId9"/>

</xml_diff>

<commit_message>
minor, reknit pdf and docx
</commit_message>
<xml_diff>
--- a/paper/paper.docx
+++ b/paper/paper.docx
@@ -8,102 +8,119 @@
       </w:pPr>
       <w:r>
         <w:rPr>
+          <w:bCs/>
           <w:b/>
         </w:rPr>
         <w:t xml:space="preserve">A</w:t>
       </w:r>
       <w:r>
         <w:rPr>
+          <w:bCs/>
           <w:b/>
         </w:rPr>
         <w:t xml:space="preserve"> </w:t>
       </w:r>
       <w:r>
         <w:rPr>
+          <w:bCs/>
           <w:b/>
         </w:rPr>
         <w:t xml:space="preserve">Parametric</w:t>
       </w:r>
       <w:r>
         <w:rPr>
+          <w:bCs/>
           <w:b/>
         </w:rPr>
         <w:t xml:space="preserve"> </w:t>
       </w:r>
       <w:r>
         <w:rPr>
+          <w:bCs/>
           <w:b/>
         </w:rPr>
         <w:t xml:space="preserve">Framework</w:t>
       </w:r>
       <w:r>
         <w:rPr>
+          <w:bCs/>
           <w:b/>
         </w:rPr>
         <w:t xml:space="preserve"> </w:t>
       </w:r>
       <w:r>
         <w:rPr>
+          <w:bCs/>
           <w:b/>
         </w:rPr>
         <w:t xml:space="preserve">to</w:t>
       </w:r>
       <w:r>
         <w:rPr>
+          <w:bCs/>
           <w:b/>
         </w:rPr>
         <w:t xml:space="preserve"> </w:t>
       </w:r>
       <w:r>
         <w:rPr>
+          <w:bCs/>
           <w:b/>
         </w:rPr>
         <w:t xml:space="preserve">Generate</w:t>
       </w:r>
       <w:r>
         <w:rPr>
+          <w:bCs/>
           <w:b/>
         </w:rPr>
         <w:t xml:space="preserve"> </w:t>
       </w:r>
       <w:r>
         <w:rPr>
+          <w:bCs/>
           <w:b/>
         </w:rPr>
         <w:t xml:space="preserve">Visual</w:t>
       </w:r>
       <w:r>
         <w:rPr>
+          <w:bCs/>
           <w:b/>
         </w:rPr>
         <w:t xml:space="preserve"> </w:t>
       </w:r>
       <w:r>
         <w:rPr>
+          <w:bCs/>
           <w:b/>
         </w:rPr>
         <w:t xml:space="preserve">Illusions</w:t>
       </w:r>
       <w:r>
         <w:rPr>
+          <w:bCs/>
           <w:b/>
         </w:rPr>
         <w:t xml:space="preserve"> </w:t>
       </w:r>
       <w:r>
         <w:rPr>
+          <w:bCs/>
           <w:b/>
         </w:rPr>
         <w:t xml:space="preserve">using</w:t>
       </w:r>
       <w:r>
         <w:rPr>
+          <w:bCs/>
           <w:b/>
         </w:rPr>
         <w:t xml:space="preserve"> </w:t>
       </w:r>
       <w:r>
         <w:rPr>
+          <w:bCs/>
           <w:b/>
         </w:rPr>
         <w:t xml:space="preserve">Python</w:t>
@@ -297,6 +314,7 @@
       </w:r>
       <w:r>
         <w:rPr>
+          <w:iCs/>
           <w:i/>
         </w:rPr>
         <w:t xml:space="preserve">Pyllusion</w:t>
@@ -326,6 +344,7 @@
       </w:r>
       <w:r>
         <w:rPr>
+          <w:iCs/>
           <w:i/>
         </w:rPr>
         <w:t xml:space="preserve">PsychoPy</w:t>
@@ -340,6 +359,7 @@
       </w:pPr>
       <w:r>
         <w:rPr>
+          <w:iCs/>
           <w:i/>
         </w:rPr>
         <w:t xml:space="preserve">Keywords:</w:t>
@@ -357,6 +377,7 @@
       </w:pPr>
       <w:r>
         <w:rPr>
+          <w:iCs/>
           <w:i/>
         </w:rPr>
         <w:t xml:space="preserve">Word count:</w:t>
@@ -365,7 +386,7 @@
         <w:t xml:space="preserve"> </w:t>
       </w:r>
       <w:r>
-        <w:t xml:space="preserve">3615</w:t>
+        <w:t xml:space="preserve">3561</w:t>
       </w:r>
     </w:p>
     <w:p>
@@ -374,6 +395,7 @@
       </w:pPr>
       <w:r>
         <w:rPr>
+          <w:bCs/>
           <w:b/>
         </w:rPr>
         <w:t xml:space="preserve">A Parametric Framework to Generate Visual Illusions using Python</w:t>
@@ -607,16 +629,16 @@
         <w:t xml:space="preserve">(Uhlhaas, Silverstein, Phillips, &amp; Lovell, 2004)</w:t>
       </w:r>
       <w:r>
-        <w:t xml:space="preserve">. While individuals along the schizophreniform spectrum display apparent resistance to perceptual distortions, they concurrently experience a wide range of cognitive deficits</w:t>
-      </w:r>
-      <w:r>
-        <w:t xml:space="preserve"> </w:t>
-      </w:r>
-      <w:r>
-        <w:t xml:space="preserve">(e.g., working memory, object naming, concentration; Liddle, 1987)</w:t>
-      </w:r>
-      <w:r>
-        <w:t xml:space="preserve">. This supports the idea that schizophrenia might be better characterized by a subset of specific processing abnormalities, rather than by a generalized neurocognitive impairment</w:t>
+        <w:t xml:space="preserve">. While individuals along the schizophreniform spectrum display apparent resistance to perceptual distortions, they concurrently experience a wide range of cognitive deficits [e.g., working memory, object naming, concentration;</w:t>
+      </w:r>
+      <w:r>
+        <w:t xml:space="preserve"> </w:t>
+      </w:r>
+      <w:r>
+        <w:t xml:space="preserve">Liddle (1987)</w:t>
+      </w:r>
+      <w:r>
+        <w:t xml:space="preserve">]. This supports the idea that schizophrenia might be better characterized by a subset of specific processing abnormalities, rather than by a generalized neurocognitive impairment</w:t>
       </w:r>
       <w:r>
         <w:t xml:space="preserve"> </w:t>
@@ -634,16 +656,25 @@
         <w:t xml:space="preserve">(Tibber et al., 2013)</w:t>
       </w:r>
       <w:r>
-        <w:t xml:space="preserve">, arguing against a broad deficit in low-level perceptual integration since not all illusions are affected. In fact, other studies have emphasized the role of high-level perceptual deficits in schizophrenia</w:t>
-      </w:r>
-      <w:r>
-        <w:t xml:space="preserve"> </w:t>
-      </w:r>
-      <w:r>
-        <w:t xml:space="preserve">(e.g., problems in contextual processing that manifest as greater resistance to the Ebbinghaus illusion; Massaro &amp; Anderson, 1971; Uhlhaas, Phillips, Schenkel, &amp; Silverstein, 2006)</w:t>
-      </w:r>
-      <w:r>
-        <w:t xml:space="preserve">. However, the lack of consistency in the tasks’ methodologies has posed a significant challenge to advancing our theoretical understanding of the role of visual perception and reality construction in the psychopathology of schizophrenia</w:t>
+        <w:t xml:space="preserve">, arguing against a broad deficit in low-level perceptual integration since not all illusions are affected. In fact, other studies have emphasized the role of high-level perceptual deficits in schizophrenia [e.g., problems in contextual processing that manifest as greater resistance to the Ebbinghaus illusion;</w:t>
+      </w:r>
+      <w:r>
+        <w:t xml:space="preserve"> </w:t>
+      </w:r>
+      <w:r>
+        <w:t xml:space="preserve">Massaro and Anderson (1971)</w:t>
+      </w:r>
+      <w:r>
+        <w:t xml:space="preserve">;</w:t>
+      </w:r>
+      <w:r>
+        <w:t xml:space="preserve"> </w:t>
+      </w:r>
+      <w:r>
+        <w:t xml:space="preserve">Uhlhaas, Phillips, Schenkel, and Silverstein (2006)</w:t>
+      </w:r>
+      <w:r>
+        <w:t xml:space="preserve">]. However, the lack of consistency in the tasks’ methodologies has posed a significant challenge to advancing our theoretical understanding of the role of visual perception and reality construction in the psychopathology of schizophrenia</w:t>
       </w:r>
       <w:r>
         <w:t xml:space="preserve"> </w:t>
@@ -687,25 +718,49 @@
         <w:t xml:space="preserve">(F. G. Happe, 1996)</w:t>
       </w:r>
       <w:r>
-        <w:t xml:space="preserve">. Hence, individuals with ASD appear as protected as the clinical schizophrenia population against the contextual influences of illusions in biasing perception, allowing them to perceive elements accurately in a local fashion</w:t>
-      </w:r>
-      <w:r>
-        <w:t xml:space="preserve"> </w:t>
-      </w:r>
-      <w:r>
-        <w:t xml:space="preserve">(Gori, Molteni, &amp; Facoetti, 2016; referred to as a</w:t>
-      </w:r>
-      <w:r>
-        <w:t xml:space="preserve"> </w:t>
-      </w:r>
-      <w:r>
-        <w:t xml:space="preserve">‘weak central coherence’</w:t>
-      </w:r>
-      <w:r>
-        <w:t xml:space="preserve">; Mitchell, Mottron, Soulieres, &amp; Ropar, 2010; Walter, Dassonville, &amp; Bochsler, 2009)</w:t>
-      </w:r>
-      <w:r>
-        <w:t xml:space="preserve">. Some work has also been successful in delineating the underlying cognitive mechanisms employed by different illusions, revealing that autistic traits in a typical population were related to greater resistance to the Müller-Lyer illusion, but not the Ebbinghaus or Ponzo illusions</w:t>
+        <w:t xml:space="preserve">. Hence, individuals with ASD appear as protected as the clinical schizophrenia population against the contextual influences of illusions in biasing perception, allowing them to perceive elements accurately in a local fashion [referred to as a</w:t>
+      </w:r>
+      <w:r>
+        <w:t xml:space="preserve"> </w:t>
+      </w:r>
+      <w:r>
+        <w:t xml:space="preserve">‘</w:t>
+      </w:r>
+      <w:r>
+        <w:t xml:space="preserve">weak central coherence</w:t>
+      </w:r>
+      <w:r>
+        <w:t xml:space="preserve">’</w:t>
+      </w:r>
+      <w:r>
+        <w:t xml:space="preserve">;</w:t>
+      </w:r>
+      <w:r>
+        <w:t xml:space="preserve"> </w:t>
+      </w:r>
+      <w:r>
+        <w:t xml:space="preserve">Mitchell, Mottron, Soulieres, and Ropar (2010)</w:t>
+      </w:r>
+      <w:r>
+        <w:t xml:space="preserve">;</w:t>
+      </w:r>
+      <w:r>
+        <w:t xml:space="preserve"> </w:t>
+      </w:r>
+      <w:r>
+        <w:t xml:space="preserve">Walter, Dassonville, and Bochsler (2009)</w:t>
+      </w:r>
+      <w:r>
+        <w:t xml:space="preserve">;</w:t>
+      </w:r>
+      <w:r>
+        <w:t xml:space="preserve"> </w:t>
+      </w:r>
+      <w:r>
+        <w:t xml:space="preserve">Gori, Molteni, and Facoetti (2016)</w:t>
+      </w:r>
+      <w:r>
+        <w:t xml:space="preserve">]. Some work has also been successful in delineating the underlying cognitive mechanisms employed by different illusions, revealing that autistic traits in a typical population were related to greater resistance to the Müller-Lyer illusion, but not the Ebbinghaus or Ponzo illusions</w:t>
       </w:r>
       <w:r>
         <w:t xml:space="preserve"> </w:t>
@@ -869,6 +924,7 @@
       </w:r>
       <w:r>
         <w:rPr>
+          <w:iCs/>
           <w:i/>
         </w:rPr>
         <w:t xml:space="preserve">Pyllusion</w:t>
@@ -916,6 +972,7 @@
       </w:r>
       <w:r>
         <w:rPr>
+          <w:iCs/>
           <w:i/>
         </w:rPr>
         <w:t xml:space="preserve">Pyllusion</w:t>
@@ -931,6 +988,7 @@
       </w:r>
       <w:r>
         <w:rPr>
+          <w:bCs/>
           <w:b/>
         </w:rPr>
         <w:t xml:space="preserve">Fig. 1</w:t>
@@ -1028,6 +1086,7 @@
       </w:pPr>
       <w:r>
         <w:rPr>
+          <w:iCs/>
           <w:i/>
         </w:rPr>
         <w:t xml:space="preserve">Figure</w:t>
@@ -1037,6 +1096,7 @@
       </w:r>
       <w:r>
         <w:rPr>
+          <w:iCs/>
           <w:i/>
         </w:rPr>
         <w:t xml:space="preserve">1.  </w:t>
@@ -1114,18 +1174,21 @@
       </w:r>
       <w:r>
         <w:rPr>
+          <w:iCs/>
           <w:i/>
         </w:rPr>
         <w:t xml:space="preserve">“</w:t>
       </w:r>
       <w:r>
         <w:rPr>
+          <w:iCs/>
           <w:i/>
         </w:rPr>
         <w:t xml:space="preserve">linear modulation of the illusion strength between -15 and 15, resulting in a reduced reaction time of…</w:t>
       </w:r>
       <w:r>
         <w:rPr>
+          <w:iCs/>
           <w:i/>
         </w:rPr>
         <w:t xml:space="preserve">”</w:t>
@@ -1190,6 +1253,7 @@
       </w:r>
       <w:r>
         <w:rPr>
+          <w:bCs/>
           <w:b/>
         </w:rPr>
         <w:t xml:space="preserve">Fig. 1</w:t>
@@ -1220,6 +1284,7 @@
       </w:r>
       <w:r>
         <w:rPr>
+          <w:iCs/>
           <w:i/>
         </w:rPr>
         <w:t xml:space="preserve">Pyllusion</w:t>
@@ -1253,18 +1318,21 @@
       </w:r>
       <w:r>
         <w:rPr>
+          <w:iCs/>
           <w:i/>
         </w:rPr>
         <w:t xml:space="preserve">“</w:t>
       </w:r>
       <w:r>
         <w:rPr>
+          <w:iCs/>
           <w:i/>
         </w:rPr>
         <w:t xml:space="preserve">Programming visual illusions for everyone</w:t>
       </w:r>
       <w:r>
         <w:rPr>
+          <w:iCs/>
           <w:i/>
         </w:rPr>
         <w:t xml:space="preserve">”</w:t>
@@ -1289,6 +1357,7 @@
       </w:r>
       <w:r>
         <w:rPr>
+          <w:iCs/>
           <w:i/>
         </w:rPr>
         <w:t xml:space="preserve">PsychoPy</w:t>
@@ -1304,6 +1373,7 @@
       </w:r>
       <w:r>
         <w:rPr>
+          <w:iCs/>
           <w:i/>
         </w:rPr>
         <w:t xml:space="preserve">per se</w:t>
@@ -1318,6 +1388,7 @@
       </w:pPr>
       <w:r>
         <w:rPr>
+          <w:iCs/>
           <w:i/>
         </w:rPr>
         <w:t xml:space="preserve">Pyllusion</w:t>
@@ -1342,6 +1413,7 @@
       </w:r>
       <w:r>
         <w:rPr>
+          <w:iCs/>
           <w:i/>
         </w:rPr>
         <w:t xml:space="preserve">Pyllusion</w:t>
@@ -1382,6 +1454,7 @@
         <w:r>
           <w:rPr>
             <w:rStyle w:val="Hyperlink"/>
+            <w:iCs/>
             <w:i/>
           </w:rPr>
           <w:t xml:space="preserve">https://github.com/RealityBending/Pyllusion/</w:t>
@@ -1394,6 +1467,7 @@
         <w:r>
           <w:rPr>
             <w:rStyle w:val="Hyperlink"/>
+            <w:iCs/>
             <w:i/>
           </w:rPr>
           <w:t xml:space="preserve">https://realitybending.github.io/Pyllusion/</w:t>
@@ -1407,6 +1481,7 @@
       </w:r>
       <w:r>
         <w:rPr>
+          <w:iCs/>
           <w:i/>
         </w:rPr>
         <w:t xml:space="preserve">pytest</w:t>
@@ -1419,6 +1494,7 @@
       </w:r>
       <w:r>
         <w:rPr>
+          <w:iCs/>
           <w:i/>
         </w:rPr>
         <w:t xml:space="preserve">Pyllusion</w:t>
@@ -1436,6 +1512,7 @@
       </w:pPr>
       <w:r>
         <w:rPr>
+          <w:iCs/>
           <w:i/>
         </w:rPr>
         <w:t xml:space="preserve">Pyllusion</w:t>
@@ -1453,7 +1530,7 @@
         <w:rPr>
           <w:rStyle w:val="VerbatimChar"/>
         </w:rPr>
-        <w:t xml:space="preserve">pip install Pyllusion</w:t>
+        <w:t xml:space="preserve">pip install pyllusion</w:t>
       </w:r>
       <w:r>
         <w:t xml:space="preserve">. Once the software is installed, it must be loaded in Python scripts with</w:t>
@@ -1483,6 +1560,7 @@
       </w:r>
       <w:r>
         <w:rPr>
+          <w:iCs/>
           <w:i/>
         </w:rPr>
         <w:t xml:space="preserve">Pyllusion</w:t>
@@ -1495,6 +1573,7 @@
       </w:r>
       <w:r>
         <w:rPr>
+          <w:bCs/>
           <w:b/>
         </w:rPr>
         <w:t xml:space="preserve">Fig. 2</w:t>
@@ -1509,6 +1588,7 @@
         <w:r>
           <w:rPr>
             <w:rStyle w:val="Hyperlink"/>
+            <w:bCs/>
             <w:b/>
           </w:rPr>
           <w:t xml:space="preserve">readme</w:t>
@@ -1571,6 +1651,7 @@
       </w:pPr>
       <w:r>
         <w:rPr>
+          <w:iCs/>
           <w:i/>
         </w:rPr>
         <w:t xml:space="preserve">Figure</w:t>
@@ -1580,6 +1661,7 @@
       </w:r>
       <w:r>
         <w:rPr>
+          <w:iCs/>
           <w:i/>
         </w:rPr>
         <w:t xml:space="preserve">2.  </w:t>
@@ -1632,6 +1714,7 @@
         <w:r>
           <w:rPr>
             <w:rStyle w:val="Hyperlink"/>
+            <w:iCs/>
             <w:i/>
           </w:rPr>
           <w:t xml:space="preserve">https://realitybending.github.io/Pyllusion/functions.html</w:t>
@@ -2282,6 +2365,7 @@
       </w:r>
       <w:r>
         <w:rPr>
+          <w:bCs/>
           <w:b/>
         </w:rPr>
         <w:t xml:space="preserve">Fig. 2</w:t>
@@ -2356,22 +2440,23 @@
         <w:t xml:space="preserve"> </w:t>
       </w:r>
       <w:r>
-        <w:t xml:space="preserve">function, which actually draws (or displays) the illusion according to the specifications. Render-specific arguments are available at this stage, such as the dimensions of the image. Two output-engines are currently supported, images</w:t>
-      </w:r>
-      <w:r>
-        <w:t xml:space="preserve"> </w:t>
-      </w:r>
-      <w:r>
-        <w:t xml:space="preserve">(in any format thanks to the PIL Python library for image processing; Clark, 2015)</w:t>
-      </w:r>
-      <w:r>
-        <w:t xml:space="preserve">, or as</w:t>
-      </w:r>
-      <w:r>
-        <w:t xml:space="preserve"> </w:t>
-      </w:r>
-      <w:r>
-        <w:rPr>
+        <w:t xml:space="preserve">function, which actually draws (or displays) the illusion according to the specifications. Render-specific arguments are available at this stage, such as the dimensions of the image. Two output-engines are currently supported, images [in any format thanks to the PIL Python library for image processing;</w:t>
+      </w:r>
+      <w:r>
+        <w:t xml:space="preserve"> </w:t>
+      </w:r>
+      <w:r>
+        <w:t xml:space="preserve">Clark (2015)</w:t>
+      </w:r>
+      <w:r>
+        <w:t xml:space="preserve">], or as</w:t>
+      </w:r>
+      <w:r>
+        <w:t xml:space="preserve"> </w:t>
+      </w:r>
+      <w:r>
+        <w:rPr>
+          <w:iCs/>
           <w:i/>
         </w:rPr>
         <w:t xml:space="preserve">PsychoPy</w:t>
@@ -2722,6 +2807,7 @@
       </w:r>
       <w:r>
         <w:rPr>
+          <w:bCs/>
           <w:b/>
         </w:rPr>
         <w:t xml:space="preserve">Fig. 3</w:t>
@@ -2783,6 +2869,7 @@
       </w:pPr>
       <w:r>
         <w:rPr>
+          <w:iCs/>
           <w:i/>
         </w:rPr>
         <w:t xml:space="preserve">Figure</w:t>
@@ -2792,6 +2879,7 @@
       </w:r>
       <w:r>
         <w:rPr>
+          <w:iCs/>
           <w:i/>
         </w:rPr>
         <w:t xml:space="preserve">3.  </w:t>
@@ -2825,6 +2913,7 @@
       </w:r>
       <w:r>
         <w:rPr>
+          <w:iCs/>
           <w:i/>
         </w:rPr>
         <w:t xml:space="preserve">Pyllusion</w:t>
@@ -2840,6 +2929,7 @@
       </w:r>
       <w:r>
         <w:rPr>
+          <w:iCs/>
           <w:i/>
         </w:rPr>
         <w:t xml:space="preserve">PsychoPy</w:t>
@@ -2861,6 +2951,7 @@
       </w:r>
       <w:r>
         <w:rPr>
+          <w:iCs/>
           <w:i/>
         </w:rPr>
         <w:t xml:space="preserve">PsychoPy</w:t>
@@ -2911,6 +3002,7 @@
       </w:r>
       <w:r>
         <w:rPr>
+          <w:iCs/>
           <w:i/>
         </w:rPr>
         <w:t xml:space="preserve">PsychoPy</w:t>
@@ -2938,6 +3030,7 @@
       </w:r>
       <w:r>
         <w:rPr>
+          <w:iCs/>
           <w:i/>
         </w:rPr>
         <w:t xml:space="preserve">PsychoPy</w:t>
@@ -2953,6 +3046,7 @@
       </w:r>
       <w:r>
         <w:rPr>
+          <w:iCs/>
           <w:i/>
         </w:rPr>
         <w:t xml:space="preserve">Pyllusion</w:t>
@@ -2968,6 +3062,7 @@
       </w:r>
       <w:r>
         <w:rPr>
+          <w:iCs/>
           <w:i/>
         </w:rPr>
         <w:t xml:space="preserve">PsychoPy</w:t>
@@ -3320,6 +3415,7 @@
       </w:r>
       <w:r>
         <w:rPr>
+          <w:iCs/>
           <w:i/>
         </w:rPr>
         <w:t xml:space="preserve">PsychoPy</w:t>
@@ -3335,6 +3431,7 @@
       </w:r>
       <w:r>
         <w:rPr>
+          <w:iCs/>
           <w:i/>
         </w:rPr>
         <w:t xml:space="preserve">PsychoPy</w:t>
@@ -3350,6 +3447,7 @@
       </w:r>
       <w:r>
         <w:rPr>
+          <w:iCs/>
           <w:i/>
         </w:rPr>
         <w:t xml:space="preserve">PsychoPy</w:t>
@@ -3400,6 +3498,7 @@
       </w:r>
       <w:r>
         <w:rPr>
+          <w:iCs/>
           <w:i/>
         </w:rPr>
         <w:t xml:space="preserve">Pyllusion</w:t>
@@ -3423,6 +3522,7 @@
       </w:r>
       <w:r>
         <w:rPr>
+          <w:iCs/>
           <w:i/>
         </w:rPr>
         <w:t xml:space="preserve">Pyllusion</w:t>
@@ -3431,22 +3531,23 @@
         <w:t xml:space="preserve"> </w:t>
       </w:r>
       <w:r>
-        <w:t xml:space="preserve">focuses on a set of classical, well-described, visual illusions, as they are the most commonly used (for historical reasons mainly, as well as for their relative simplicity). That said, the number of existing illusions, or variations therein, is virtually infinite</w:t>
-      </w:r>
-      <w:r>
-        <w:t xml:space="preserve"> </w:t>
-      </w:r>
-      <w:r>
-        <w:t xml:space="preserve">(and great advances are made to generate new ones using machine learning; Watanabe, Kitaoka, Sakamoto, Yasugi, &amp; Tanaka, 2018)</w:t>
-      </w:r>
-      <w:r>
-        <w:t xml:space="preserve">. Thus, new illusions, as well as new illusion types (e.g., movement-based using GIF or video formats, or auditory illusions using sounds and music) could be added in the future. Due to the open and collaborative nature of the software, these evolutions will be driven by the needs of the community, ensuring that</w:t>
-      </w:r>
-      <w:r>
-        <w:t xml:space="preserve"> </w:t>
-      </w:r>
-      <w:r>
-        <w:rPr>
+        <w:t xml:space="preserve">focuses on a set of classical, well-described, visual illusions, as they are the most commonly used (for historical reasons mainly, as well as for their relative simplicity). That said, the number of existing illusions, or variations therein, is virtually infinite [and great advances are made to generate new ones using machine learning;</w:t>
+      </w:r>
+      <w:r>
+        <w:t xml:space="preserve"> </w:t>
+      </w:r>
+      <w:r>
+        <w:t xml:space="preserve">Watanabe, Kitaoka, Sakamoto, Yasugi, and Tanaka (2018)</w:t>
+      </w:r>
+      <w:r>
+        <w:t xml:space="preserve">]. Thus, new illusions, as well as new illusion types (e.g., movement-based using GIF or video formats, or auditory illusions using sounds and music) could be added in the future. Due to the open and collaborative nature of the software, these evolutions will be driven by the needs of the community, ensuring that</w:t>
+      </w:r>
+      <w:r>
+        <w:t xml:space="preserve"> </w:t>
+      </w:r>
+      <w:r>
+        <w:rPr>
+          <w:iCs/>
           <w:i/>
         </w:rPr>
         <w:t xml:space="preserve">Pyllusion</w:t>
@@ -3470,6 +3571,7 @@
       </w:r>
       <w:r>
         <w:rPr>
+          <w:iCs/>
           <w:i/>
         </w:rPr>
         <w:t xml:space="preserve">OpenSesame</w:t>
@@ -3491,6 +3593,7 @@
       </w:r>
       <w:r>
         <w:rPr>
+          <w:iCs/>
           <w:i/>
         </w:rPr>
         <w:t xml:space="preserve">Neuropsydia</w:t>
@@ -3509,36 +3612,42 @@
       </w:r>
       <w:r>
         <w:rPr>
+          <w:iCs/>
           <w:i/>
         </w:rPr>
         <w:t xml:space="preserve">JavaScript</w:t>
       </w:r>
       <w:r>
-        <w:t xml:space="preserve">, as this would allow a closer integration with web browser apps</w:t>
-      </w:r>
-      <w:r>
-        <w:t xml:space="preserve"> </w:t>
-      </w:r>
-      <w:r>
-        <w:t xml:space="preserve">(and online experiments software, such as</w:t>
-      </w:r>
-      <w:r>
-        <w:t xml:space="preserve"> </w:t>
-      </w:r>
-      <w:r>
-        <w:rPr>
+        <w:t xml:space="preserve">, as this would allow a closer integration with web browser apps [and online experiments software, such as</w:t>
+      </w:r>
+      <w:r>
+        <w:t xml:space="preserve"> </w:t>
+      </w:r>
+      <w:r>
+        <w:rPr>
+          <w:iCs/>
           <w:i/>
         </w:rPr>
         <w:t xml:space="preserve">jsPsych</w:t>
       </w:r>
       <w:r>
-        <w:t xml:space="preserve">; Leeuw &amp; Motz, 2016; or</w:t>
-      </w:r>
-      <w:r>
-        <w:t xml:space="preserve"> </w:t>
-      </w:r>
-      <w:r>
-        <w:rPr>
+        <w:t xml:space="preserve">;</w:t>
+      </w:r>
+      <w:r>
+        <w:t xml:space="preserve"> </w:t>
+      </w:r>
+      <w:r>
+        <w:t xml:space="preserve">Leeuw and Motz (2016)</w:t>
+      </w:r>
+      <w:r>
+        <w:t xml:space="preserve">; or</w:t>
+      </w:r>
+      <w:r>
+        <w:t xml:space="preserve"> </w:t>
+      </w:r>
+      <w:r>
+        <w:rPr>
+          <w:iCs/>
           <w:i/>
         </w:rPr>
         <w:t xml:space="preserve">lab.js</w:t>
@@ -3547,10 +3656,16 @@
         <w:t xml:space="preserve"> </w:t>
       </w:r>
       <w:r>
-        <w:t xml:space="preserve">; Henninger, Shevchenko, Mertens, Kieslich, &amp; Hilbig, 2020)</w:t>
-      </w:r>
-      <w:r>
-        <w:t xml:space="preserve">.</w:t>
+        <w:t xml:space="preserve">;</w:t>
+      </w:r>
+      <w:r>
+        <w:t xml:space="preserve"> </w:t>
+      </w:r>
+      <w:r>
+        <w:t xml:space="preserve">Henninger, Shevchenko, Mertens, Kieslich, and Hilbig (2020)</w:t>
+      </w:r>
+      <w:r>
+        <w:t xml:space="preserve">].</w:t>
       </w:r>
     </w:p>
     <w:p>
@@ -3626,6 +3741,7 @@
       </w:r>
       <w:r>
         <w:rPr>
+          <w:iCs/>
           <w:i/>
         </w:rPr>
         <w:t xml:space="preserve">The new cognitive neurosciences</w:t>
@@ -3651,6 +3767,7 @@
       </w:r>
       <w:r>
         <w:rPr>
+          <w:iCs/>
           <w:i/>
         </w:rPr>
         <w:t xml:space="preserve">Journal of Vision</w:t>
@@ -3663,6 +3780,7 @@
       </w:r>
       <w:r>
         <w:rPr>
+          <w:iCs/>
           <w:i/>
         </w:rPr>
         <w:t xml:space="preserve">12</w:t>
@@ -3685,6 +3803,7 @@
       </w:r>
       <w:r>
         <w:rPr>
+          <w:iCs/>
           <w:i/>
         </w:rPr>
         <w:t xml:space="preserve">Programming visual illusions for everyone</w:t>
@@ -3710,6 +3829,7 @@
       </w:r>
       <w:r>
         <w:rPr>
+          <w:iCs/>
           <w:i/>
         </w:rPr>
         <w:t xml:space="preserve">Frontiers in Robotics and AI</w:t>
@@ -3722,6 +3842,7 @@
       </w:r>
       <w:r>
         <w:rPr>
+          <w:iCs/>
           <w:i/>
         </w:rPr>
         <w:t xml:space="preserve">7</w:t>
@@ -3744,6 +3865,7 @@
       </w:r>
       <w:r>
         <w:rPr>
+          <w:iCs/>
           <w:i/>
         </w:rPr>
         <w:t xml:space="preserve">PeerJ</w:t>
@@ -3756,6 +3878,7 @@
       </w:r>
       <w:r>
         <w:rPr>
+          <w:iCs/>
           <w:i/>
         </w:rPr>
         <w:t xml:space="preserve">8</w:t>
@@ -3778,6 +3901,7 @@
       </w:r>
       <w:r>
         <w:rPr>
+          <w:iCs/>
           <w:i/>
         </w:rPr>
         <w:t xml:space="preserve">Frontiers in Human Neuroscience</w:t>
@@ -3790,6 +3914,7 @@
       </w:r>
       <w:r>
         <w:rPr>
+          <w:iCs/>
           <w:i/>
         </w:rPr>
         <w:t xml:space="preserve">8</w:t>
@@ -3812,6 +3937,7 @@
       </w:r>
       <w:r>
         <w:rPr>
+          <w:iCs/>
           <w:i/>
         </w:rPr>
         <w:t xml:space="preserve">Neuroscience Bulletin</w:t>
@@ -3824,6 +3950,7 @@
       </w:r>
       <w:r>
         <w:rPr>
+          <w:iCs/>
           <w:i/>
         </w:rPr>
         <w:t xml:space="preserve">31</w:t>
@@ -3846,6 +3973,7 @@
       </w:r>
       <w:r>
         <w:rPr>
+          <w:iCs/>
           <w:i/>
         </w:rPr>
         <w:t xml:space="preserve">Experimental Brain Research</w:t>
@@ -3858,6 +3986,7 @@
       </w:r>
       <w:r>
         <w:rPr>
+          <w:iCs/>
           <w:i/>
         </w:rPr>
         <w:t xml:space="preserve">230</w:t>
@@ -3901,6 +4030,7 @@
       </w:r>
       <w:r>
         <w:rPr>
+          <w:iCs/>
           <w:i/>
         </w:rPr>
         <w:t xml:space="preserve">Trends in Cognitive Sciences</w:t>
@@ -3913,6 +4043,7 @@
       </w:r>
       <w:r>
         <w:rPr>
+          <w:iCs/>
           <w:i/>
         </w:rPr>
         <w:t xml:space="preserve">6</w:t>
@@ -3935,6 +4066,7 @@
       </w:r>
       <w:r>
         <w:rPr>
+          <w:iCs/>
           <w:i/>
         </w:rPr>
         <w:t xml:space="preserve">Vision Research</w:t>
@@ -3947,6 +4079,7 @@
       </w:r>
       <w:r>
         <w:rPr>
+          <w:iCs/>
           <w:i/>
         </w:rPr>
         <w:t xml:space="preserve">104</w:t>
@@ -3969,6 +4102,7 @@
       </w:r>
       <w:r>
         <w:rPr>
+          <w:iCs/>
           <w:i/>
         </w:rPr>
         <w:t xml:space="preserve">Psychonomic Bulletin &amp; Review</w:t>
@@ -3981,6 +4115,7 @@
       </w:r>
       <w:r>
         <w:rPr>
+          <w:iCs/>
           <w:i/>
         </w:rPr>
         <w:t xml:space="preserve">13</w:t>
@@ -4003,6 +4138,7 @@
       </w:r>
       <w:r>
         <w:rPr>
+          <w:iCs/>
           <w:i/>
         </w:rPr>
         <w:t xml:space="preserve">Neuropsychologia</w:t>
@@ -4015,6 +4151,7 @@
       </w:r>
       <w:r>
         <w:rPr>
+          <w:iCs/>
           <w:i/>
         </w:rPr>
         <w:t xml:space="preserve">48</w:t>
@@ -4037,6 +4174,7 @@
       </w:r>
       <w:r>
         <w:rPr>
+          <w:iCs/>
           <w:i/>
         </w:rPr>
         <w:t xml:space="preserve">Proceedings of the Royal Society B: Biological Sciences</w:t>
@@ -4049,6 +4187,7 @@
       </w:r>
       <w:r>
         <w:rPr>
+          <w:iCs/>
           <w:i/>
         </w:rPr>
         <w:t xml:space="preserve">276</w:t>
@@ -4071,6 +4210,7 @@
       </w:r>
       <w:r>
         <w:rPr>
+          <w:iCs/>
           <w:i/>
         </w:rPr>
         <w:t xml:space="preserve">Current Biology</w:t>
@@ -4083,6 +4223,7 @@
       </w:r>
       <w:r>
         <w:rPr>
+          <w:iCs/>
           <w:i/>
         </w:rPr>
         <w:t xml:space="preserve">15</w:t>
@@ -4105,6 +4246,7 @@
       </w:r>
       <w:r>
         <w:rPr>
+          <w:iCs/>
           <w:i/>
         </w:rPr>
         <w:t xml:space="preserve">Sur une nouvelle illusion d’optique</w:t>
@@ -4127,6 +4269,7 @@
       </w:r>
       <w:r>
         <w:rPr>
+          <w:iCs/>
           <w:i/>
         </w:rPr>
         <w:t xml:space="preserve">NeuroImage</w:t>
@@ -4139,6 +4282,7 @@
       </w:r>
       <w:r>
         <w:rPr>
+          <w:iCs/>
           <w:i/>
         </w:rPr>
         <w:t xml:space="preserve">52</w:t>
@@ -4161,6 +4305,7 @@
       </w:r>
       <w:r>
         <w:rPr>
+          <w:iCs/>
           <w:i/>
         </w:rPr>
         <w:t xml:space="preserve">Perception</w:t>
@@ -4173,6 +4318,7 @@
       </w:r>
       <w:r>
         <w:rPr>
+          <w:iCs/>
           <w:i/>
         </w:rPr>
         <w:t xml:space="preserve">24</w:t>
@@ -4195,6 +4341,7 @@
       </w:r>
       <w:r>
         <w:rPr>
+          <w:iCs/>
           <w:i/>
         </w:rPr>
         <w:t xml:space="preserve">Grundzuge der psychologie</w:t>
@@ -4220,6 +4367,7 @@
       </w:r>
       <w:r>
         <w:rPr>
+          <w:iCs/>
           <w:i/>
         </w:rPr>
         <w:t xml:space="preserve">Vision Research</w:t>
@@ -4232,6 +4380,7 @@
       </w:r>
       <w:r>
         <w:rPr>
+          <w:iCs/>
           <w:i/>
         </w:rPr>
         <w:t xml:space="preserve">45</w:t>
@@ -4254,6 +4403,7 @@
       </w:r>
       <w:r>
         <w:rPr>
+          <w:iCs/>
           <w:i/>
         </w:rPr>
         <w:t xml:space="preserve">Philosophical Transactions of the Royal Society B: Biological Sciences</w:t>
@@ -4266,6 +4416,7 @@
       </w:r>
       <w:r>
         <w:rPr>
+          <w:iCs/>
           <w:i/>
         </w:rPr>
         <w:t xml:space="preserve">364</w:t>
@@ -4288,6 +4439,7 @@
       </w:r>
       <w:r>
         <w:rPr>
+          <w:iCs/>
           <w:i/>
         </w:rPr>
         <w:t xml:space="preserve">Frontiers in Human Neuroscience</w:t>
@@ -4300,6 +4452,7 @@
       </w:r>
       <w:r>
         <w:rPr>
+          <w:iCs/>
           <w:i/>
         </w:rPr>
         <w:t xml:space="preserve">10</w:t>
@@ -4322,6 +4475,7 @@
       </w:r>
       <w:r>
         <w:rPr>
+          <w:iCs/>
           <w:i/>
         </w:rPr>
         <w:t xml:space="preserve">Journal of Autism and Developmental Disorders</w:t>
@@ -4334,6 +4488,7 @@
       </w:r>
       <w:r>
         <w:rPr>
+          <w:iCs/>
           <w:i/>
         </w:rPr>
         <w:t xml:space="preserve">36</w:t>
@@ -4356,6 +4511,7 @@
       </w:r>
       <w:r>
         <w:rPr>
+          <w:iCs/>
           <w:i/>
         </w:rPr>
         <w:t xml:space="preserve">Journal of Child Psychology and Psychiatry</w:t>
@@ -4368,6 +4524,7 @@
       </w:r>
       <w:r>
         <w:rPr>
+          <w:iCs/>
           <w:i/>
         </w:rPr>
         <w:t xml:space="preserve">37</w:t>
@@ -4390,6 +4547,7 @@
       </w:r>
       <w:r>
         <w:rPr>
+          <w:iCs/>
           <w:i/>
         </w:rPr>
         <w:t xml:space="preserve">Leipzig Germany: L. Voss</w:t>
@@ -4433,6 +4591,7 @@
       </w:r>
       <w:r>
         <w:rPr>
+          <w:iCs/>
           <w:i/>
         </w:rPr>
         <w:t xml:space="preserve">Holland 1965 international series of monographs in experimental psychology: II. The spiral after effect</w:t>
@@ -4455,6 +4614,7 @@
       </w:r>
       <w:r>
         <w:rPr>
+          <w:iCs/>
           <w:i/>
         </w:rPr>
         <w:t xml:space="preserve">Proceedings of the National Academy of Sciences</w:t>
@@ -4467,6 +4627,7 @@
       </w:r>
       <w:r>
         <w:rPr>
+          <w:iCs/>
           <w:i/>
         </w:rPr>
         <w:t xml:space="preserve">102</w:t>
@@ -4489,6 +4650,7 @@
       </w:r>
       <w:r>
         <w:rPr>
+          <w:iCs/>
           <w:i/>
         </w:rPr>
         <w:t xml:space="preserve">Autism</w:t>
@@ -4501,6 +4663,7 @@
       </w:r>
       <w:r>
         <w:rPr>
+          <w:iCs/>
           <w:i/>
         </w:rPr>
         <w:t xml:space="preserve">8</w:t>
@@ -4523,6 +4686,7 @@
       </w:r>
       <w:r>
         <w:rPr>
+          <w:iCs/>
           <w:i/>
         </w:rPr>
         <w:t xml:space="preserve">Schizophrenia Bulletin</w:t>
@@ -4535,6 +4699,7 @@
       </w:r>
       <w:r>
         <w:rPr>
+          <w:iCs/>
           <w:i/>
         </w:rPr>
         <w:t xml:space="preserve">35</w:t>
@@ -4557,6 +4722,7 @@
       </w:r>
       <w:r>
         <w:rPr>
+          <w:iCs/>
           <w:i/>
         </w:rPr>
         <w:t xml:space="preserve">Psychonomic Bulletin &amp; Review</w:t>
@@ -4569,6 +4735,7 @@
       </w:r>
       <w:r>
         <w:rPr>
+          <w:iCs/>
           <w:i/>
         </w:rPr>
         <w:t xml:space="preserve">24</w:t>
@@ -4591,6 +4758,7 @@
       </w:r>
       <w:r>
         <w:rPr>
+          <w:iCs/>
           <w:i/>
         </w:rPr>
         <w:t xml:space="preserve">European Archives of Psychiatry and Clinical Neuroscience</w:t>
@@ -4603,6 +4771,7 @@
       </w:r>
       <w:r>
         <w:rPr>
+          <w:iCs/>
           <w:i/>
         </w:rPr>
         <w:t xml:space="preserve">259</w:t>
@@ -4625,6 +4794,7 @@
       </w:r>
       <w:r>
         <w:rPr>
+          <w:iCs/>
           <w:i/>
         </w:rPr>
         <w:t xml:space="preserve">Behavior Research Methods</w:t>
@@ -4637,6 +4807,7 @@
       </w:r>
       <w:r>
         <w:rPr>
+          <w:iCs/>
           <w:i/>
         </w:rPr>
         <w:t xml:space="preserve">48</w:t>
@@ -4659,6 +4830,7 @@
       </w:r>
       <w:r>
         <w:rPr>
+          <w:iCs/>
           <w:i/>
         </w:rPr>
         <w:t xml:space="preserve">Psychological Medicine</w:t>
@@ -4671,6 +4843,7 @@
       </w:r>
       <w:r>
         <w:rPr>
+          <w:iCs/>
           <w:i/>
         </w:rPr>
         <w:t xml:space="preserve">17</w:t>
@@ -4693,6 +4866,7 @@
       </w:r>
       <w:r>
         <w:rPr>
+          <w:iCs/>
           <w:i/>
         </w:rPr>
         <w:t xml:space="preserve">Visual illusions: Their causes, characteristics, and applications</w:t>
@@ -4715,6 +4889,7 @@
       </w:r>
       <w:r>
         <w:rPr>
+          <w:iCs/>
           <w:i/>
         </w:rPr>
         <w:t xml:space="preserve">Nature</w:t>
@@ -4727,6 +4902,7 @@
       </w:r>
       <w:r>
         <w:rPr>
+          <w:iCs/>
           <w:i/>
         </w:rPr>
         <w:t xml:space="preserve">180</w:t>
@@ -4749,6 +4925,7 @@
       </w:r>
       <w:r>
         <w:rPr>
+          <w:iCs/>
           <w:i/>
         </w:rPr>
         <w:t xml:space="preserve">Attention, Perception, &amp; Psychophysics</w:t>
@@ -4761,6 +4938,7 @@
       </w:r>
       <w:r>
         <w:rPr>
+          <w:iCs/>
           <w:i/>
         </w:rPr>
         <w:t xml:space="preserve">80</w:t>
@@ -4783,6 +4961,7 @@
       </w:r>
       <w:r>
         <w:rPr>
+          <w:iCs/>
           <w:i/>
         </w:rPr>
         <w:t xml:space="preserve">Cortex</w:t>
@@ -4795,6 +4974,7 @@
       </w:r>
       <w:r>
         <w:rPr>
+          <w:iCs/>
           <w:i/>
         </w:rPr>
         <w:t xml:space="preserve">113</w:t>
@@ -4817,6 +4997,7 @@
       </w:r>
       <w:r>
         <w:rPr>
+          <w:iCs/>
           <w:i/>
         </w:rPr>
         <w:t xml:space="preserve">Journal of Open Source Software</w:t>
@@ -4829,6 +5010,7 @@
       </w:r>
       <w:r>
         <w:rPr>
+          <w:iCs/>
           <w:i/>
         </w:rPr>
         <w:t xml:space="preserve">2</w:t>
@@ -4851,6 +5033,7 @@
       </w:r>
       <w:r>
         <w:rPr>
+          <w:iCs/>
           <w:i/>
         </w:rPr>
         <w:t xml:space="preserve">Journal of Experimental Psychology</w:t>
@@ -4863,6 +5046,7 @@
       </w:r>
       <w:r>
         <w:rPr>
+          <w:iCs/>
           <w:i/>
         </w:rPr>
         <w:t xml:space="preserve">89</w:t>
@@ -4885,6 +5069,7 @@
       </w:r>
       <w:r>
         <w:rPr>
+          <w:iCs/>
           <w:i/>
         </w:rPr>
         <w:t xml:space="preserve">Behavior Research Methods</w:t>
@@ -4897,6 +5082,7 @@
       </w:r>
       <w:r>
         <w:rPr>
+          <w:iCs/>
           <w:i/>
         </w:rPr>
         <w:t xml:space="preserve">44</w:t>
@@ -4919,6 +5105,7 @@
       </w:r>
       <w:r>
         <w:rPr>
+          <w:iCs/>
           <w:i/>
         </w:rPr>
         <w:t xml:space="preserve">Journal of Computational Neuroscience</w:t>
@@ -4931,6 +5118,7 @@
       </w:r>
       <w:r>
         <w:rPr>
+          <w:iCs/>
           <w:i/>
         </w:rPr>
         <w:t xml:space="preserve">45</w:t>
@@ -4953,6 +5141,7 @@
       </w:r>
       <w:r>
         <w:rPr>
+          <w:iCs/>
           <w:i/>
         </w:rPr>
         <w:t xml:space="preserve">Autism Research</w:t>
@@ -4965,6 +5154,7 @@
       </w:r>
       <w:r>
         <w:rPr>
+          <w:iCs/>
           <w:i/>
         </w:rPr>
         <w:t xml:space="preserve">3</w:t>
@@ -4987,6 +5177,7 @@
       </w:r>
       <w:r>
         <w:rPr>
+          <w:iCs/>
           <w:i/>
         </w:rPr>
         <w:t xml:space="preserve">Uber Kontrast Und Konfiuxion. Zeitschrififiir Psychologie Und Physiologie Der Sinnesorgane, IX</w:t>
@@ -5009,6 +5200,7 @@
       </w:r>
       <w:r>
         <w:rPr>
+          <w:iCs/>
           <w:i/>
         </w:rPr>
         <w:t xml:space="preserve">Frontiers in Human Neuroscience</w:t>
@@ -5021,6 +5213,7 @@
       </w:r>
       <w:r>
         <w:rPr>
+          <w:iCs/>
           <w:i/>
         </w:rPr>
         <w:t xml:space="preserve">8</w:t>
@@ -5043,6 +5236,7 @@
       </w:r>
       <w:r>
         <w:rPr>
+          <w:iCs/>
           <w:i/>
         </w:rPr>
         <w:t xml:space="preserve">Science</w:t>
@@ -5055,6 +5249,7 @@
       </w:r>
       <w:r>
         <w:rPr>
+          <w:iCs/>
           <w:i/>
         </w:rPr>
         <w:t xml:space="preserve">349</w:t>
@@ -5077,6 +5272,7 @@
       </w:r>
       <w:r>
         <w:rPr>
+          <w:iCs/>
           <w:i/>
         </w:rPr>
         <w:t xml:space="preserve">Frontiers in Integrative Neuroscience</w:t>
@@ -5089,6 +5285,7 @@
       </w:r>
       <w:r>
         <w:rPr>
+          <w:iCs/>
           <w:i/>
         </w:rPr>
         <w:t xml:space="preserve">8</w:t>
@@ -5111,6 +5308,7 @@
       </w:r>
       <w:r>
         <w:rPr>
+          <w:iCs/>
           <w:i/>
         </w:rPr>
         <w:t xml:space="preserve">Royal Society Open Science</w:t>
@@ -5123,6 +5321,7 @@
       </w:r>
       <w:r>
         <w:rPr>
+          <w:iCs/>
           <w:i/>
         </w:rPr>
         <w:t xml:space="preserve">5</w:t>
@@ -5145,6 +5344,7 @@
       </w:r>
       <w:r>
         <w:rPr>
+          <w:iCs/>
           <w:i/>
         </w:rPr>
         <w:t xml:space="preserve">Acta Psychiatrica Scandinavica</w:t>
@@ -5157,6 +5357,7 @@
       </w:r>
       <w:r>
         <w:rPr>
+          <w:iCs/>
           <w:i/>
         </w:rPr>
         <w:t xml:space="preserve">103</w:t>
@@ -5179,6 +5380,7 @@
       </w:r>
       <w:r>
         <w:rPr>
+          <w:iCs/>
           <w:i/>
         </w:rPr>
         <w:t xml:space="preserve">Journal of Neuroscience Methods</w:t>
@@ -5191,6 +5393,7 @@
       </w:r>
       <w:r>
         <w:rPr>
+          <w:iCs/>
           <w:i/>
         </w:rPr>
         <w:t xml:space="preserve">162</w:t>
@@ -5213,6 +5416,7 @@
       </w:r>
       <w:r>
         <w:rPr>
+          <w:iCs/>
           <w:i/>
         </w:rPr>
         <w:t xml:space="preserve">Perception</w:t>
@@ -5225,6 +5429,7 @@
       </w:r>
       <w:r>
         <w:rPr>
+          <w:iCs/>
           <w:i/>
         </w:rPr>
         <w:t xml:space="preserve">34</w:t>
@@ -5247,6 +5452,7 @@
       </w:r>
       <w:r>
         <w:rPr>
+          <w:iCs/>
           <w:i/>
         </w:rPr>
         <w:t xml:space="preserve">The psychology of visual illusion.</w:t>
@@ -5269,6 +5475,7 @@
       </w:r>
       <w:r>
         <w:rPr>
+          <w:iCs/>
           <w:i/>
         </w:rPr>
         <w:t xml:space="preserve">Journal of Child Psychology and Psychiatry</w:t>
@@ -5281,6 +5488,7 @@
       </w:r>
       <w:r>
         <w:rPr>
+          <w:iCs/>
           <w:i/>
         </w:rPr>
         <w:t xml:space="preserve">40</w:t>
@@ -5303,6 +5511,7 @@
       </w:r>
       <w:r>
         <w:rPr>
+          <w:iCs/>
           <w:i/>
         </w:rPr>
         <w:t xml:space="preserve">Cortex</w:t>
@@ -5315,6 +5524,7 @@
       </w:r>
       <w:r>
         <w:rPr>
+          <w:iCs/>
           <w:i/>
         </w:rPr>
         <w:t xml:space="preserve">73</w:t>
@@ -5337,6 +5547,7 @@
       </w:r>
       <w:r>
         <w:rPr>
+          <w:iCs/>
           <w:i/>
         </w:rPr>
         <w:t xml:space="preserve">Schizophrenia Research</w:t>
@@ -5349,6 +5560,7 @@
       </w:r>
       <w:r>
         <w:rPr>
+          <w:iCs/>
           <w:i/>
         </w:rPr>
         <w:t xml:space="preserve">53</w:t>
@@ -5371,6 +5583,7 @@
       </w:r>
       <w:r>
         <w:rPr>
+          <w:iCs/>
           <w:i/>
         </w:rPr>
         <w:t xml:space="preserve">Frontiers in Psychology</w:t>
@@ -5383,6 +5596,7 @@
       </w:r>
       <w:r>
         <w:rPr>
+          <w:iCs/>
           <w:i/>
         </w:rPr>
         <w:t xml:space="preserve">5</w:t>
@@ -5405,6 +5619,7 @@
       </w:r>
       <w:r>
         <w:rPr>
+          <w:iCs/>
           <w:i/>
         </w:rPr>
         <w:t xml:space="preserve">Biological Psychiatry</w:t>
@@ -5417,6 +5632,7 @@
       </w:r>
       <w:r>
         <w:rPr>
+          <w:iCs/>
           <w:i/>
         </w:rPr>
         <w:t xml:space="preserve">84</w:t>
@@ -5449,6 +5665,7 @@
       </w:r>
       <w:r>
         <w:rPr>
+          <w:iCs/>
           <w:i/>
         </w:rPr>
         <w:t xml:space="preserve">Frontiers in Psychology</w:t>
@@ -5461,6 +5678,7 @@
       </w:r>
       <w:r>
         <w:rPr>
+          <w:iCs/>
           <w:i/>
         </w:rPr>
         <w:t xml:space="preserve">4</w:t>
@@ -5483,6 +5701,7 @@
       </w:r>
       <w:r>
         <w:rPr>
+          <w:iCs/>
           <w:i/>
         </w:rPr>
         <w:t xml:space="preserve">Frontiers in Computational Neuroscience</w:t>
@@ -5495,6 +5714,7 @@
       </w:r>
       <w:r>
         <w:rPr>
+          <w:iCs/>
           <w:i/>
         </w:rPr>
         <w:t xml:space="preserve">9</w:t>
@@ -5517,6 +5737,7 @@
       </w:r>
       <w:r>
         <w:rPr>
+          <w:iCs/>
           <w:i/>
         </w:rPr>
         <w:t xml:space="preserve">Cognitive Neuropsychiatry</w:t>
@@ -5529,6 +5750,7 @@
       </w:r>
       <w:r>
         <w:rPr>
+          <w:iCs/>
           <w:i/>
         </w:rPr>
         <w:t xml:space="preserve">11</w:t>
@@ -5551,6 +5773,7 @@
       </w:r>
       <w:r>
         <w:rPr>
+          <w:iCs/>
           <w:i/>
         </w:rPr>
         <w:t xml:space="preserve">Schizophrenia Research</w:t>
@@ -5563,6 +5786,7 @@
       </w:r>
       <w:r>
         <w:rPr>
+          <w:iCs/>
           <w:i/>
         </w:rPr>
         <w:t xml:space="preserve">68</w:t>
@@ -5585,6 +5809,7 @@
       </w:r>
       <w:r>
         <w:rPr>
+          <w:iCs/>
           <w:i/>
         </w:rPr>
         <w:t xml:space="preserve">Python 3 reference manual</w:t>
@@ -5607,6 +5832,7 @@
       </w:r>
       <w:r>
         <w:rPr>
+          <w:iCs/>
           <w:i/>
         </w:rPr>
         <w:t xml:space="preserve">Journal of Autism and Developmental Disorders</w:t>
@@ -5619,6 +5845,7 @@
       </w:r>
       <w:r>
         <w:rPr>
+          <w:iCs/>
           <w:i/>
         </w:rPr>
         <w:t xml:space="preserve">39</w:t>
@@ -5641,6 +5868,7 @@
       </w:r>
       <w:r>
         <w:rPr>
+          <w:iCs/>
           <w:i/>
         </w:rPr>
         <w:t xml:space="preserve">Frontiers in Psychology</w:t>
@@ -5653,6 +5881,7 @@
       </w:r>
       <w:r>
         <w:rPr>
+          <w:iCs/>
           <w:i/>
         </w:rPr>
         <w:t xml:space="preserve">9</w:t>
@@ -5675,6 +5904,7 @@
       </w:r>
       <w:r>
         <w:rPr>
+          <w:iCs/>
           <w:i/>
         </w:rPr>
         <w:t xml:space="preserve">Network: Computation in Neural Systems</w:t>
@@ -5687,6 +5917,7 @@
       </w:r>
       <w:r>
         <w:rPr>
+          <w:iCs/>
           <w:i/>
         </w:rPr>
         <w:t xml:space="preserve">7</w:t>
@@ -5709,6 +5940,7 @@
       </w:r>
       <w:r>
         <w:rPr>
+          <w:iCs/>
           <w:i/>
         </w:rPr>
         <w:t xml:space="preserve">Journal of Experimental Psychology</w:t>
@@ -5721,6 +5953,7 @@
       </w:r>
       <w:r>
         <w:rPr>
+          <w:iCs/>
           <w:i/>
         </w:rPr>
         <w:t xml:space="preserve">38</w:t>
@@ -5743,6 +5976,7 @@
       </w:r>
       <w:r>
         <w:rPr>
+          <w:iCs/>
           <w:i/>
         </w:rPr>
         <w:t xml:space="preserve">Clinical Psychological Science</w:t>
@@ -5755,6 +5989,7 @@
       </w:r>
       <w:r>
         <w:rPr>
+          <w:iCs/>
           <w:i/>
         </w:rPr>
         <w:t xml:space="preserve">1</w:t>
@@ -6517,10 +6752,7 @@
       <w:lvlText w:val=" "/>
       <w:lvlJc w:val="left"/>
       <w:pPr>
-        <w:tabs>
-          <w:tab w:val="num" w:pos="0"/>
-        </w:tabs>
-        <w:ind w:left="480" w:hanging="480"/>
+        <w:ind w:left="720" w:hanging="480"/>
       </w:pPr>
     </w:lvl>
     <w:lvl w:ilvl="1">
@@ -6528,10 +6760,7 @@
       <w:lvlText w:val=" "/>
       <w:lvlJc w:val="left"/>
       <w:pPr>
-        <w:tabs>
-          <w:tab w:val="num" w:pos="720"/>
-        </w:tabs>
-        <w:ind w:left="1200" w:hanging="480"/>
+        <w:ind w:left="1440" w:hanging="480"/>
       </w:pPr>
     </w:lvl>
     <w:lvl w:ilvl="2">
@@ -6539,10 +6768,7 @@
       <w:lvlText w:val=" "/>
       <w:lvlJc w:val="left"/>
       <w:pPr>
-        <w:tabs>
-          <w:tab w:val="num" w:pos="1440"/>
-        </w:tabs>
-        <w:ind w:left="1920" w:hanging="480"/>
+        <w:ind w:left="2160" w:hanging="480"/>
       </w:pPr>
     </w:lvl>
     <w:lvl w:ilvl="3">
@@ -6550,10 +6776,7 @@
       <w:lvlText w:val=" "/>
       <w:lvlJc w:val="left"/>
       <w:pPr>
-        <w:tabs>
-          <w:tab w:val="num" w:pos="2160"/>
-        </w:tabs>
-        <w:ind w:left="2640" w:hanging="480"/>
+        <w:ind w:left="2880" w:hanging="480"/>
       </w:pPr>
     </w:lvl>
     <w:lvl w:ilvl="4">
@@ -6561,10 +6784,7 @@
       <w:lvlText w:val=" "/>
       <w:lvlJc w:val="left"/>
       <w:pPr>
-        <w:tabs>
-          <w:tab w:val="num" w:pos="2880"/>
-        </w:tabs>
-        <w:ind w:left="3360" w:hanging="480"/>
+        <w:ind w:left="3600" w:hanging="480"/>
       </w:pPr>
     </w:lvl>
     <w:lvl w:ilvl="5">
@@ -6572,10 +6792,7 @@
       <w:lvlText w:val=" "/>
       <w:lvlJc w:val="left"/>
       <w:pPr>
-        <w:tabs>
-          <w:tab w:val="num" w:pos="3600"/>
-        </w:tabs>
-        <w:ind w:left="4080" w:hanging="480"/>
+        <w:ind w:left="4320" w:hanging="480"/>
       </w:pPr>
     </w:lvl>
     <w:lvl w:ilvl="6">
@@ -6583,10 +6800,7 @@
       <w:lvlText w:val=" "/>
       <w:lvlJc w:val="left"/>
       <w:pPr>
-        <w:tabs>
-          <w:tab w:val="num" w:pos="4320"/>
-        </w:tabs>
-        <w:ind w:left="4800" w:hanging="480"/>
+        <w:ind w:left="5040" w:hanging="480"/>
       </w:pPr>
     </w:lvl>
     <w:lvl w:ilvl="7">
@@ -6594,10 +6808,7 @@
       <w:lvlText w:val=" "/>
       <w:lvlJc w:val="left"/>
       <w:pPr>
-        <w:tabs>
-          <w:tab w:val="num" w:pos="5040"/>
-        </w:tabs>
-        <w:ind w:left="5520" w:hanging="480"/>
+        <w:ind w:left="5760" w:hanging="480"/>
       </w:pPr>
     </w:lvl>
     <w:lvl w:ilvl="8">
@@ -6605,10 +6816,7 @@
       <w:lvlText w:val=" "/>
       <w:lvlJc w:val="left"/>
       <w:pPr>
-        <w:tabs>
-          <w:tab w:val="num" w:pos="5760"/>
-        </w:tabs>
-        <w:ind w:left="6240" w:hanging="480"/>
+        <w:ind w:left="6480" w:hanging="480"/>
       </w:pPr>
     </w:lvl>
   </w:abstractNum>

</xml_diff>

<commit_message>
fix brackets in manuscript
</commit_message>
<xml_diff>
--- a/paper/paper.docx
+++ b/paper/paper.docx
@@ -266,7 +266,7 @@
         <w:t>Word count:</w:t>
       </w:r>
       <w:r>
-        <w:t xml:space="preserve"> 3561</w:t>
+        <w:t xml:space="preserve"> 3641</w:t>
       </w:r>
     </w:p>
     <w:p>
@@ -354,32 +354,32 @@
         <w:t>ate judgements of contrasts under contextual suppression (Dakin, Carlin, &amp; Hemsley, 2005), are less prone to the perception of illusory motion (Crawford et al., 2010), and are less susceptible to visual size illusions (Uhlhaas, Silverstein, Phillips, &amp; Lov</w:t>
       </w:r>
       <w:r>
-        <w:t>ell, 2004). While individuals along the schizophreniform spectrum display apparent resistance to perceptual distortions, they concurrently experience a wide range of cognitive deficits [e.g., working memory, object naming, concentration; Liddle (1987)]. Th</w:t>
-      </w:r>
-      <w:r>
-        <w:t>is supports the idea that schizophrenia might be better characterized by a subset of specific processing abnormalities, rather than by a generalized neurocognitive impairment (Dakin, Carlin, &amp; Hemsley, 2005; Tibber et al., 2013). Specific perceptual anomal</w:t>
-      </w:r>
-      <w:r>
-        <w:t xml:space="preserve">ies in schizophrenia have also been highlighted using different classes of visual illusions that tap on distinct neurocognitive processes. For example, while patients with </w:t>
+        <w:t>ell, 2004). While individuals along the schizophreniform spectrum display apparent resistance to perceptual distortions, they concurrently experience a wide range of cognitive deficits (e.g., working memory, object naming, concentration, Liddle, 1987). Thi</w:t>
+      </w:r>
+      <w:r>
+        <w:t>s supports the idea that schizophrenia might be better characterized by a subset of specific processing abnormalities, rather than by a generalized neurocognitive impairment (Dakin, Carlin, &amp; Hemsley, 2005; Tibber et al., 2013). Specific perceptual anomali</w:t>
+      </w:r>
+      <w:r>
+        <w:t xml:space="preserve">es in schizophrenia have also been highlighted using different classes of visual illusions that tap on distinct neurocognitive processes. For example, while patients with </w:t>
       </w:r>
       <w:r>
         <w:lastRenderedPageBreak/>
-        <w:t>schizophrenia show a heightened resistance to contrast illusions, they are indisting</w:t>
-      </w:r>
-      <w:r>
-        <w:t>uishable from healthy controls in judging brightness illusions (Tibber et al., 2013), arguing against a broad deficit in low-level perceptual integration since not all illusions are affected. In fact, other studies have emphasized the role of high-level pe</w:t>
-      </w:r>
-      <w:r>
-        <w:t xml:space="preserve">rceptual deficits in schizophrenia [e.g., problems in contextual processing that manifest as greater resistance to the Ebbinghaus illusion; Massaro and Anderson (1971); Uhlhaas, Phillips, Schenkel, and Silverstein (2006)]. However, the lack of consistency </w:t>
-      </w:r>
-      <w:r>
-        <w:t xml:space="preserve">in the tasks’ methodologies has posed a significant challenge to advancing our theoretical understanding of the role of visual perception and reality construction in the psychopathology of schizophrenia (King, Hodgekins, Chouinard, Chouinard, &amp; Sperandio, </w:t>
-      </w:r>
-      <w:r>
-        <w:t>2017). Specifically, the finding of an increased perceptual accuracy towards high-level illusions has failed to replicate in several other studies (e.g., Parnas et al., 2001; Spencer &amp; Ghorashi, 2014; Yang et al., 2013), and other kinds of illusions (e.g.,</w:t>
-      </w:r>
-      <w:r>
-        <w:t xml:space="preserve"> the Poggendorff illusion) have simply not been sufficiently tested (Kantrowitz, Butler, Schecter, Silipo, &amp; Javitt, 2009).</w:t>
+        <w:t>schizophrenia show a heightened resistance to contrast illusions, they are indistingu</w:t>
+      </w:r>
+      <w:r>
+        <w:t>ishable from healthy controls in judging brightness illusions (Tibber et al., 2013), arguing against a broad deficit in low-level perceptual integration since not all illusions are affected. In fact, other studies have emphasized the role of high-level per</w:t>
+      </w:r>
+      <w:r>
+        <w:t xml:space="preserve">ceptual deficits in schizophrenia (e.g., problems in contextual processing that manifest as greater resistance to the Ebbinghaus illusion, Massaro &amp; Anderson, 1971; Uhlhaas, Phillips, Schenkel, &amp; Silverstein, 2006). However, the lack of consistency in the </w:t>
+      </w:r>
+      <w:r>
+        <w:t xml:space="preserve">tasks’ methodologies has posed a significant challenge to advancing our theoretical understanding of the role of visual perception and reality construction in the psychopathology of schizophrenia (King, Hodgekins, Chouinard, Chouinard, &amp; Sperandio, 2017). </w:t>
+      </w:r>
+      <w:r>
+        <w:t>Specifically, the finding of an increased perceptual accuracy towards high-level illusions has failed to replicate in several other studies (e.g., Parnas et al., 2001; Spencer &amp; Ghorashi, 2014; Yang et al., 2013), and other kinds of illusions (e.g., the Po</w:t>
+      </w:r>
+      <w:r>
+        <w:t>ggendorff illusion) have simply not been sufficiently tested (Kantrowitz, Butler, Schecter, Silipo, &amp; Javitt, 2009).</w:t>
       </w:r>
     </w:p>
     <w:p>
@@ -387,35 +387,35 @@
         <w:pStyle w:val="BodyText"/>
       </w:pPr>
       <w:r>
-        <w:t>Individuals with autistic spectrum disorder (ASD) comprise another clinical group that demonstrates a similar immunity to perceptual</w:t>
-      </w:r>
-      <w:r>
-        <w:t xml:space="preserve"> biases, supporting the existence of difficulties in global processing and, conversely, an enhanced preference for idiosyncratic and detailed information (F. G. Happe, 1996). Hence, individuals with ASD appear as protected as the clinical schizophrenia pop</w:t>
-      </w:r>
-      <w:r>
-        <w:t xml:space="preserve">ulation against the contextual influences of illusions in biasing perception, allowing them to perceive elements accurately in a local fashion [referred to as a ‘weak central coherence’; Mitchell, Mottron, Soulieres, and Ropar (2010); Walter, Dassonville, </w:t>
-      </w:r>
-      <w:r>
-        <w:t xml:space="preserve">and Bochsler (2009); Gori, Molteni, and Facoetti (2016)]. Some work has also been successful in delineating the underlying cognitive mechanisms employed by different illusions, revealing that autistic traits in a typical population were related to greater </w:t>
-      </w:r>
-      <w:r>
-        <w:t xml:space="preserve">resistance to the Müller-Lyer illusion, but not the Ebbinghaus or Ponzo illusions (Chouinard, Noulty, Sperandio, &amp; Landry, 2013). One possible </w:t>
+        <w:t>Individuals with autistic spectrum disorder (ASD) comprise another clinical group that demonstrates a similar immunity to perceptual biases</w:t>
+      </w:r>
+      <w:r>
+        <w:t>, supporting the existence of difficulties in global processing and, conversely, an enhanced preference for idiosyncratic and detailed information (Happe, 1996). Hence, individuals with ASD appear as protected as the clinical schizophrenia population again</w:t>
+      </w:r>
+      <w:r>
+        <w:t>st the contextual influences of illusions in biasing perception, allowing them to perceive elements accurately in a local fashion (Gori, Molteni, &amp; Facoetti, 2016; referred to as a ‘weak central coherence,’ Mitchell, Mottron, Soulieres, &amp; Ropar, 2010; Walt</w:t>
+      </w:r>
+      <w:r>
+        <w:t>er, Dassonville, &amp; Bochsler, 2009). Some work has also been successful in delineating the underlying cognitive mechanisms employed by different illusions, revealing that autistic traits in a typical population were related to greater resistance to the Müll</w:t>
+      </w:r>
+      <w:r>
+        <w:t xml:space="preserve">er-Lyer illusion, but not the Ebbinghaus or Ponzo illusions (Chouinard, Noulty, Sperandio, &amp; Landry, 2013). One possible </w:t>
       </w:r>
       <w:r>
         <w:lastRenderedPageBreak/>
-        <w:t>explanation for this dissociation relates to the extent of global processing engaged by the illusions, with the M</w:t>
-      </w:r>
-      <w:r>
-        <w:t>üller-Lyer illusion (a within-object illusion where contextual elements and the target stimulus are physically joined) requiring more cognitive resources for the local binding of features than the Ebbinghaus and Ponzo illusions (a between-object illusion w</w:t>
-      </w:r>
-      <w:r>
-        <w:t>here contextual elements and the target stimulus are physically separate) (Ben-Shalom &amp; Ganel, 2012). Regardless, findings of illusion resistance amongst ASD face similar low replicability rates as with the literature on schizophrenia, even when the same i</w:t>
-      </w:r>
-      <w:r>
-        <w:t>llusion tasks are used (Hoy, Hatton, &amp; Hare, 2004; Ropar &amp; Mitchell, 1999). These mixed findings are attributed not only to the heterogenous nature of ASD as a clinical population, but also to the large variability in experimental instructions (e.g., askin</w:t>
-      </w:r>
-      <w:r>
-        <w:t>g whether lines: “looked the same length”; vs. “were the same length,” see F. Happe and Frith (2006)) and the subsequent understanding of the task requirements (Chouinard, Noulty, Sperandio, &amp; Landry, 2013).</w:t>
+        <w:t>explanation for this dissociation relates to the extent of global processing engaged by the illusions, with the Müller-Lyer illusion (a</w:t>
+      </w:r>
+      <w:r>
+        <w:t xml:space="preserve"> within-object illusion where contextual elements and the target stimulus are physically joined) requiring more cognitive resources for the local binding of features than the Ebbinghaus and Ponzo illusions (a between-object illusion where contextual elemen</w:t>
+      </w:r>
+      <w:r>
+        <w:t xml:space="preserve">ts and the target stimulus are physically separate, Ben-Shalom &amp; Ganel, 2012). Regardless, findings of illusion resistance amongst ASD face similar low replicability rates as with the literature on schizophrenia, even when the same illusion tasks are used </w:t>
+      </w:r>
+      <w:r>
+        <w:t>(Hoy, Hatton, &amp; Hare, 2004; Ropar &amp; Mitchell, 1999). These mixed findings are attributed not only to the heterogenous nature of ASD as a clinical population, but also to the large variability in experimental instructions (e.g., asking whether lines: “looke</w:t>
+      </w:r>
+      <w:r>
+        <w:t>d the same length”; vs. “were the same length,” see Happe and Frith (2006)) and the subsequent understanding of the task requirements (Chouinard, Noulty, Sperandio, &amp; Landry, 2013).</w:t>
       </w:r>
     </w:p>
     <w:p>
@@ -423,32 +423,32 @@
         <w:pStyle w:val="BodyText"/>
       </w:pPr>
       <w:r>
-        <w:t>In summary, these studies suggest that illusions</w:t>
-      </w:r>
-      <w:r>
-        <w:t>, rather than being mere perceptual artifacts, engage specific neurocognitive processes involved in important higher order functions and neuropsychiatric disorders. A common approach to explain illusory phenomena is using the Predictive Coding framework (F</w:t>
-      </w:r>
-      <w:r>
-        <w:t>riston &amp; Kiebel, 2009), which posits that illusory perception typically arises because of a strong systematic bias for prior beliefs (top-down influence) that are mismatched with actual sensory evidence, causing the generation of an objectively wrong but m</w:t>
-      </w:r>
-      <w:r>
-        <w:t xml:space="preserve">ore plausible percept (i.e., two objectively equivalent-sized circles being interpreted as different sizes because of their surrounding context) (Notredame, Pins, Deneve, &amp; Jardri, 2014). In the case of schizophrenia and also in other states of psychosis, </w:t>
-      </w:r>
-      <w:r>
-        <w:t>a greater resistance to visual illusions is then interpreted as a product of reduced adaptive top-down influence (Koethe et al., 2009; Schneider et al., 2002) and an over-reliance on sensory evidence (bottom-up processes) in making perceptual judgements (D</w:t>
-      </w:r>
-      <w:r>
-        <w:t xml:space="preserve">ima, Dietrich, Dillo, &amp; Emrich, 2010). While evidence from </w:t>
+        <w:t>In summary, these studies suggest that illusions, rather than being mere p</w:t>
+      </w:r>
+      <w:r>
+        <w:t>erceptual artifacts, engage specific neurocognitive processes involved in important higher order functions and neuropsychiatric disorders. A common approach to explain illusory phenomena is using the Predictive Coding framework (Friston &amp; Kiebel, 2009), wh</w:t>
+      </w:r>
+      <w:r>
+        <w:t>ich posits that illusory perception typically arises because of a strong systematic bias for prior beliefs (top-down influence) that are mismatched with actual sensory evidence, causing the generation of an objectively wrong but more plausible percept (i.e</w:t>
+      </w:r>
+      <w:r>
+        <w:t>., two objectively equivalent-sized circles being interpreted as different sizes because of their surrounding context, Notredame, Pins, Deneve, &amp; Jardri, 2014). In the case of schizophrenia and also in other states of psychosis, a greater resistance to vis</w:t>
+      </w:r>
+      <w:r>
+        <w:t>ual illusions is then interpreted as a product of reduced adaptive top-down influence (Koethe et al., 2009; Schneider et al., 2002) and an over-reliance on sensory evidence (bottom-up processes) in making perceptual judgements (Dima, Dietrich, Dillo, &amp; Emr</w:t>
+      </w:r>
+      <w:r>
+        <w:t xml:space="preserve">ich, 2010). While evidence from </w:t>
       </w:r>
       <w:r>
         <w:lastRenderedPageBreak/>
-        <w:t>visual illusions research has garnered substantial support for the predictive coding account, helping to underscore the neurocomputational mechanisms that are fundamental to psychiatric and psychol</w:t>
-      </w:r>
-      <w:r>
-        <w:t>ogical disorders (Sterzer et al., 2018), there are contradictory findings that fail to be integrated within this approach. The lack of consistency and replicability in experimental designs using illusion-based stimuli appear to be one of the main hurdles p</w:t>
-      </w:r>
-      <w:r>
-        <w:t>recluding theoretical consensus in the field.</w:t>
+        <w:t>visual illusions research has garnered substantial support for the predictive coding account, helping to underscore the neurocomputational mechanisms that are fundamental to psychiatric and psychological disorders (Sterzer e</w:t>
+      </w:r>
+      <w:r>
+        <w:t>t al., 2018), there are contradictory findings that fail to be integrated within this approach. The lack of consistency and replicability in experimental designs using illusion-based stimuli appear to be one of the main hurdles precluding theoretical conse</w:t>
+      </w:r>
+      <w:r>
+        <w:t>nsus in the field.</w:t>
       </w:r>
     </w:p>
     <w:p>
@@ -456,16 +456,16 @@
         <w:pStyle w:val="BodyText"/>
       </w:pPr>
       <w:r>
-        <w:t>Despite the relevance of visual illusions in psychology and neuroscience, the field of illusion research lacks a dedicated software to generate and report the stimuli, in order for them to be reproduced and re-</w:t>
-      </w:r>
-      <w:r>
-        <w:t>used by other researchers and studies. As several reviews have highlighted (e.g., Gori, Molteni, &amp; Facoetti, 2016), the lack of a validated paradigm and the improper measurement of visual illusion sensitivity (especially amongst individuals with communicat</w:t>
-      </w:r>
-      <w:r>
-        <w:t>ion problems) may be preventing progress in understanding the distinct mechanisms that underlie psychopathology and other fields alike. This is particularly problematic in the context of the replicability and reproducibility issues recently outlined in psy</w:t>
-      </w:r>
-      <w:r>
-        <w:t xml:space="preserve">chological science (Maizey &amp; Tzavella, 2019; Milkowski, Hensel, &amp; Hohol, 2018; Nosek, Cohoon, Kidwell, &amp; Spies, 2015; Topalidou, Leblois, Boraud, &amp; Rougier, 2015). Our software, </w:t>
+        <w:t>Despite the relevance of visual illusions in psychology and neuroscience, the field of illusion research lacks a dedicated software to generate and report the stimuli, in order for them to be reproduced and re-used by other researchers a</w:t>
+      </w:r>
+      <w:r>
+        <w:t>nd studies. As several reviews have highlighted (e.g., Gori, Molteni, &amp; Facoetti, 2016), the lack of a validated paradigm and the improper measurement of visual illusion sensitivity (especially amongst individuals with communication problems) may be preven</w:t>
+      </w:r>
+      <w:r>
+        <w:t xml:space="preserve">ting progress in understanding the distinct mechanisms that underlie psychopathology and other fields alike. This is particularly problematic in the context of the replicability and reproducibility issues recently outlined in psychological science (Maizey </w:t>
+      </w:r>
+      <w:r>
+        <w:t xml:space="preserve">&amp; Tzavella, 2019; Milkowski, Hensel, &amp; Hohol, 2018; Nosek, Cohoon, Kidwell, &amp; Spies, 2015; Topalidou, Leblois, Boraud, &amp; Rougier, 2015). Our software, </w:t>
       </w:r>
       <w:r>
         <w:rPr>
@@ -475,10 +475,10 @@
         <w:t>Pyllusion</w:t>
       </w:r>
       <w:r>
-        <w:t>, aims at addressing this gap by proposing and implementing a paramet</w:t>
-      </w:r>
-      <w:r>
-        <w:t>ric framework for illusions generation.</w:t>
+        <w:t>, aims at addressing this gap by proposing and implementing a parametric framework for illusions</w:t>
+      </w:r>
+      <w:r>
+        <w:t xml:space="preserve"> generation.</w:t>
       </w:r>
     </w:p>
     <w:p>
@@ -505,30 +505,34 @@
         <w:t>Pyllusion</w:t>
       </w:r>
       <w:r>
-        <w:t xml:space="preserve"> is to dissociate the parameters of an illusion from its rendered output. For instance</w:t>
-      </w:r>
-      <w:r>
-        <w:t xml:space="preserve">, the Ponzo illusion (see </w:t>
+        <w:t xml:space="preserve"> is to dissociate the parameters of an illusion from its rendered output. For instance, the Ponzo illusion (see </w:t>
       </w:r>
       <w:r>
         <w:rPr>
           <w:b/>
           <w:bCs/>
         </w:rPr>
-        <w:t>Fig. 1</w:t>
+        <w:t>F</w:t>
+      </w:r>
+      <w:r>
+        <w:rPr>
+          <w:b/>
+          <w:bCs/>
+        </w:rPr>
+        <w:t>ig. 1</w:t>
       </w:r>
       <w:r>
         <w:t xml:space="preserve">) can be described in terms of properties of the “distractor” lines (which induce the illusion), such as the angle (related to the illusion strength), the color, width, etc. and </w:t>
       </w:r>
       <w:r>
         <w:lastRenderedPageBreak/>
-        <w:t>properties of the “target” lines (which are af</w:t>
-      </w:r>
-      <w:r>
-        <w:t xml:space="preserve">fected in perception by the illusion), such as the size of the smallest line, the objective difference of the ratio of their lengths, or their color, width, etc. This set of parameters can then be rendered in different formats with further format-specific </w:t>
-      </w:r>
-      <w:r>
-        <w:t>characteristics (in the case of images, the image size, ratio, resolution, compression, etc.).</w:t>
+        <w:t>properties of the “target” lines (which are affected in perception by the</w:t>
+      </w:r>
+      <w:r>
+        <w:t xml:space="preserve"> illusion), such as the size of the smallest line, the objective difference of the ratio of their lengths, or their color, width, etc. This set of parameters can then be rendered in different formats with further format-specific characteristics (in the cas</w:t>
+      </w:r>
+      <w:r>
+        <w:t>e of images, the image size, ratio, resolution, compression, etc.).</w:t>
       </w:r>
     </w:p>
     <w:p>
@@ -540,7 +544,7 @@
           <w:noProof/>
         </w:rPr>
         <w:drawing>
-          <wp:inline distT="0" distB="0" distL="0" distR="0" wp14:anchorId="712B4D5F" wp14:editId="2544375D">
+          <wp:inline distT="0" distB="0" distL="0" distR="0" wp14:anchorId="4B604674" wp14:editId="477BBE36">
             <wp:extent cx="5969000" cy="2984500"/>
             <wp:effectExtent l="0" t="0" r="0" b="0"/>
             <wp:docPr id="1" name="Picture" descr="Figure 1.   The parametric framework for illusions originally implemented in  aims at dissociating the  representation of an illusion (on the left) from its  representation, in this case as an image of the Ponzo illusion (on the right). In technical terms, an  of -15 represents a 15 degree tilt of the vertical lines (black distractor lines); an objective  of 0.3 represents a 30% length difference of the upper and lower horizontal lines (red target lines) where the  of the shorter horizontal line is 0.5."/>
@@ -932,7 +936,7 @@
         </w:rPr>
         <w:lastRenderedPageBreak/>
         <w:drawing>
-          <wp:inline distT="0" distB="0" distL="0" distR="0" wp14:anchorId="450CBC62" wp14:editId="14A3CE07">
+          <wp:inline distT="0" distB="0" distL="0" distR="0" wp14:anchorId="713CF0EF" wp14:editId="49F4006D">
             <wp:extent cx="5969000" cy="8393906"/>
             <wp:effectExtent l="0" t="0" r="0" b="0"/>
             <wp:docPr id="2" name="Picture" descr="Figure 2.   Different classical visual illusions currently supported by . These can all be generated using the parametric approach described in this paper, allowing for fully reproducible studies."/>
@@ -1686,7 +1690,7 @@
         <w:t>ng the parameters of the illusion, can then be passed to a “rendering” function, which actually draws (or displays) the illusion according to the specifications. Render-specific arguments are available at this stage, such as the dimensions of the image. Tw</w:t>
       </w:r>
       <w:r>
-        <w:t xml:space="preserve">o output-engines are currently supported, images [in any format thanks to the PIL Python library for image processing; Clark (2015)], or as </w:t>
+        <w:t xml:space="preserve">o output-engines are currently supported, images (in any format thanks to the PIL Python library for image processing, Clark, 2015), or as </w:t>
       </w:r>
       <w:r>
         <w:rPr>
@@ -1714,10 +1718,10 @@
         <w:pStyle w:val="FirstParagraph"/>
       </w:pPr>
       <w:r>
-        <w:t>Each function i</w:t>
-      </w:r>
-      <w:r>
-        <w:t xml:space="preserve">s illusion-specific and hence, uniform function names (in the form </w:t>
+        <w:t>Each function is</w:t>
+      </w:r>
+      <w:r>
+        <w:t xml:space="preserve"> illusion-specific and hence, uniform function names (in the form </w:t>
       </w:r>
       <w:r>
         <w:rPr>
@@ -1735,10 +1739,10 @@
         <w:t>*_parameters()</w:t>
       </w:r>
       <w:r>
-        <w:t xml:space="preserve"> (the asterisk representing the illusion name), and images can be </w:t>
-      </w:r>
-      <w:r>
-        <w:t xml:space="preserve">generated via </w:t>
+        <w:t xml:space="preserve"> (the asterisk representing the illusion name), and images can be g</w:t>
+      </w:r>
+      <w:r>
+        <w:t xml:space="preserve">enerated via </w:t>
       </w:r>
       <w:r>
         <w:rPr>
@@ -1764,13 +1768,13 @@
         <w:pStyle w:val="BodyText"/>
       </w:pPr>
       <w:r>
-        <w:t>The following Python code shows the full and reproducible code to generate a PNG image with a Delboeuf illusion. However, note that the parameters generation and the rendering have</w:t>
-      </w:r>
-      <w:r>
-        <w:t xml:space="preserve"> been dissociated for illustrative purposes. In practice, the arguments related to the parameters of the illusion can be passed directly to the rendering function, which will automatically compute the parameters if no dictionary is passed. Similarly, the s</w:t>
-      </w:r>
-      <w:r>
-        <w:t xml:space="preserve">aving step can be done directly by adding </w:t>
+        <w:t xml:space="preserve">The following Python code shows the full and reproducible code to generate a PNG image with a Delboeuf illusion. However, note that the parameters generation and the rendering have </w:t>
+      </w:r>
+      <w:r>
+        <w:t>been dissociated for illustrative purposes. In practice, the arguments related to the parameters of the illusion can be passed directly to the rendering function, which will automatically compute the parameters if no dictionary is passed. Similarly, the sa</w:t>
+      </w:r>
+      <w:r>
+        <w:t xml:space="preserve">ving step can be done directly by adding </w:t>
       </w:r>
       <w:r>
         <w:rPr>
@@ -2006,10 +2010,10 @@
         <w:pStyle w:val="FirstParagraph"/>
       </w:pPr>
       <w:r>
-        <w:t>Images can be easily post-processed using the PIL library. For instance, with just a few lines, one ca</w:t>
-      </w:r>
-      <w:r>
-        <w:t xml:space="preserve">n loop through different combinations of parameters, generate illusions, add text on them, and collate together in a mosaic, as can be seen in </w:t>
+        <w:t>Images can be easily post-processed using the PIL library. For instance, with just a few lines, one can</w:t>
+      </w:r>
+      <w:r>
+        <w:t xml:space="preserve"> loop through different combinations of parameters, generate illusions, add text on them, and collate together in a mosaic, as can be seen in </w:t>
       </w:r>
       <w:r>
         <w:rPr>
@@ -2032,7 +2036,7 @@
         </w:rPr>
         <w:lastRenderedPageBreak/>
         <w:drawing>
-          <wp:inline distT="0" distB="0" distL="0" distR="0" wp14:anchorId="6B238E86" wp14:editId="4E1F9C6C">
+          <wp:inline distT="0" distB="0" distL="0" distR="0" wp14:anchorId="30C13C53" wp14:editId="0034171F">
             <wp:extent cx="5969000" cy="5969000"/>
             <wp:effectExtent l="0" t="0" r="0" b="0"/>
             <wp:docPr id="3" name="Picture" descr="Figure 3.   Different combinations of illusion strength and objective difference between the two target stimuli (the area of the red circles) for the Delboeuf illusion. The vertical central column shows varying magnitudes of size difference in both directions with no illusion, whereas the horizontal central row shows different magnitudes of illusion strength when the targets are of identical sizes. By using negative or positive values for the illusion strength, one can generate congruent or incongruent illusions (that reinforce or attenuate the actual difference respectively)."/>
@@ -2656,14 +2660,14 @@
         <w:t xml:space="preserve"> focuses on a set of classical, well-described, visual illusions, as they are the most commonly used (for historical reasons mainly, as well as for their relative simplicity). That said, the number of existing illusions, or variat</w:t>
       </w:r>
       <w:r>
-        <w:t xml:space="preserve">ions therein, is virtually infinite [and great advances are made to generate new ones using machine learning; Watanabe, Kitaoka, Sakamoto, Yasugi, and Tanaka (2018)]. Thus, new illusions, as well as new illusion </w:t>
+        <w:t xml:space="preserve">ions therein, is virtually infinite (and great advances are made to generate new ones using machine learning, Watanabe, Kitaoka, Sakamoto, Yasugi, &amp; Tanaka, 2018). Thus, new illusions, as well as new illusion types </w:t>
       </w:r>
       <w:r>
         <w:lastRenderedPageBreak/>
-        <w:t>types (e.g., movement-based using GIF or vid</w:t>
-      </w:r>
-      <w:r>
-        <w:t xml:space="preserve">eo formats, or auditory illusions using sounds and music) could be added in the future. Due to the open and collaborative nature of the software, these evolutions will be driven by the needs of the community, ensuring that </w:t>
+        <w:t xml:space="preserve">(e.g., movement-based using GIF or video </w:t>
+      </w:r>
+      <w:r>
+        <w:t xml:space="preserve">formats, or auditory illusions using sounds and music) could be added in the future. Due to the open and collaborative nature of the software, these evolutions will be driven by the needs of the community, ensuring that </w:t>
       </w:r>
       <w:r>
         <w:rPr>
@@ -2673,10 +2677,10 @@
         <w:t>Pyllusion</w:t>
       </w:r>
       <w:r>
-        <w:t xml:space="preserve"> remains cutting-edge, a</w:t>
-      </w:r>
-      <w:r>
-        <w:t>daptable and useful to address future issues.</w:t>
+        <w:t xml:space="preserve"> remains cutting-edge, adap</w:t>
+      </w:r>
+      <w:r>
+        <w:t>table and useful to address future issues.</w:t>
       </w:r>
     </w:p>
     <w:p>
@@ -2684,10 +2688,10 @@
         <w:pStyle w:val="BodyText"/>
       </w:pPr>
       <w:r>
-        <w:t>Adding new illusions refers mostly to implementing an algorithm to conceptualise and essentialize them as sets of parameters, which is by design independent from their rendering. However, more rendering engines</w:t>
-      </w:r>
-      <w:r>
-        <w:t xml:space="preserve"> could be added down the road. For instance, one of the first milestones could take the form of an integration with other Python-based experiment building software, such as </w:t>
+        <w:t>Adding new illusions refers mostly to implementing an algorithm to conceptualise and essentialize them as sets of parameters, which is by design independent from their rendering. However, more rendering engines co</w:t>
+      </w:r>
+      <w:r>
+        <w:t xml:space="preserve">uld be added down the road. For instance, one of the first milestones could take the form of an integration with other Python-based experiment building software, such as </w:t>
       </w:r>
       <w:r>
         <w:rPr>
@@ -2707,10 +2711,10 @@
         <w:t>Neuropsydia</w:t>
       </w:r>
       <w:r>
-        <w:t xml:space="preserve"> (Makowski &amp; Dutriaux,</w:t>
-      </w:r>
-      <w:r>
-        <w:t xml:space="preserve"> 2017). Additionally, a conversion to other languages could also be an interesting feature, especially </w:t>
+        <w:t xml:space="preserve"> (Makowski &amp; Dutriaux, 20</w:t>
+      </w:r>
+      <w:r>
+        <w:t xml:space="preserve">17). Additionally, a conversion to other languages could also be an interesting feature, especially </w:t>
       </w:r>
       <w:r>
         <w:rPr>
@@ -2720,34 +2724,7 @@
         <w:t>JavaScript</w:t>
       </w:r>
       <w:r>
-        <w:t xml:space="preserve">, as this would allow a closer integration with web browser apps [and online experiments software, such as </w:t>
-      </w:r>
-      <w:r>
-        <w:rPr>
-          <w:i/>
-          <w:iCs/>
-        </w:rPr>
-        <w:t>jsPsych</w:t>
-      </w:r>
-      <w:r>
-        <w:t xml:space="preserve">; Leeuw and Motz (2016); or </w:t>
-      </w:r>
-      <w:r>
-        <w:rPr>
-          <w:i/>
-          <w:iCs/>
-        </w:rPr>
-        <w:t>l</w:t>
-      </w:r>
-      <w:r>
-        <w:rPr>
-          <w:i/>
-          <w:iCs/>
-        </w:rPr>
-        <w:t>ab.js</w:t>
-      </w:r>
-      <w:r>
-        <w:t xml:space="preserve"> ; Henninger, Shevchenko, Mertens, Kieslich, and Hilbig (2020)].</w:t>
+        <w:t>, as this would allow a closer integration with web browser apps Henninger, Shevchenko, Mertens, Kieslich, &amp; Hilbig (2020).</w:t>
       </w:r>
     </w:p>
     <w:p>
@@ -2755,13 +2732,16 @@
         <w:pStyle w:val="BodyText"/>
       </w:pPr>
       <w:r>
-        <w:t>Finally, we look forward to the creation of studies that would investigate how, for each illusion, the modulation of the parameters affect behavioural responses, conscious perception, an</w:t>
-      </w:r>
-      <w:r>
-        <w:t>d the associated neural underpinnings. This would in turn allow for a better understanding of the commonalities and differences between these fascinating stimuli, as well as their effect accross different populations (such as patients suffering from neurop</w:t>
-      </w:r>
-      <w:r>
-        <w:t>sychiatric disorders). As such, we hope that our tool contributes to the development of a strong axis that will unite the community working with illusions to push the field forward.</w:t>
+        <w:t>Finally, we look forwa</w:t>
+      </w:r>
+      <w:r>
+        <w:t>rd to the creation of studies that would investigate how, for each illusion, the modulation of the parameters affect behavioural responses, conscious perception, and the associated neural underpinnings. This would in turn allow for a better understanding o</w:t>
+      </w:r>
+      <w:r>
+        <w:t>f the commonalities and differences between these fascinating stimuli, as well as their effect accross different populations (such as patients suffering from neuropsychiatric disorders). As such, we hope that our tool contributes to the development of a st</w:t>
+      </w:r>
+      <w:r>
+        <w:t>rong axis that will unite the community working with illusions to push the field forward.</w:t>
       </w:r>
     </w:p>
     <w:p>
@@ -2771,7 +2751,6 @@
       <w:bookmarkStart w:id="7" w:name="conflict-of-interest-statement"/>
       <w:bookmarkEnd w:id="6"/>
       <w:r>
-        <w:lastRenderedPageBreak/>
         <w:t>Conflict of Interest Statement</w:t>
       </w:r>
     </w:p>
@@ -2780,10 +2759,10 @@
         <w:pStyle w:val="FirstParagraph"/>
       </w:pPr>
       <w:r>
-        <w:t>The authors declare that the research was c</w:t>
-      </w:r>
-      <w:r>
-        <w:t>onducted in the absence of any commercial or financial relationships that could be construed as a potential conflict of interest.</w:t>
+        <w:t>The authors declare that the research was conducted in the absence of any commercial or financial relationships that could be construed</w:t>
+      </w:r>
+      <w:r>
+        <w:t xml:space="preserve"> as a potential conflict of interest.</w:t>
       </w:r>
     </w:p>
     <w:p>
@@ -2793,6 +2772,7 @@
       <w:bookmarkStart w:id="8" w:name="acknowledgements"/>
       <w:bookmarkEnd w:id="7"/>
       <w:r>
+        <w:lastRenderedPageBreak/>
         <w:t>Acknowledgements</w:t>
       </w:r>
     </w:p>
@@ -2827,17 +2807,21 @@
       <w:bookmarkStart w:id="10" w:name="ref-adelson200024"/>
       <w:bookmarkStart w:id="11" w:name="refs"/>
       <w:r>
-        <w:t>Adelson, E. H. (2000</w:t>
-      </w:r>
-      <w:r>
-        <w:t xml:space="preserve">). Lightness perception and lightness illusions. In M. Gazzaniga (Ed.), </w:t>
-      </w:r>
-      <w:r>
-        <w:rPr>
-          <w:i/>
-          <w:iCs/>
-        </w:rPr>
-        <w:t>The new cognitive neurosciences</w:t>
+        <w:t xml:space="preserve">Adelson, E. H. (2000). Lightness perception and lightness illusions. In M. Gazzaniga (Ed.), </w:t>
+      </w:r>
+      <w:r>
+        <w:rPr>
+          <w:i/>
+          <w:iCs/>
+        </w:rPr>
+        <w:t>The new cognitive ne</w:t>
+      </w:r>
+      <w:r>
+        <w:rPr>
+          <w:i/>
+          <w:iCs/>
+        </w:rPr>
+        <w:t>urosciences</w:t>
       </w:r>
       <w:r>
         <w:t xml:space="preserve"> (2nd ed., pp. 339–351). MIT Press: Cambridge MA.</w:t>
@@ -2850,10 +2834,7 @@
       <w:bookmarkStart w:id="12" w:name="ref-ben2012object"/>
       <w:bookmarkEnd w:id="10"/>
       <w:r>
-        <w:t>Ben-Shalom, A., &amp; Ganel, T. (2012). Object representations in visual memory: Evidence from visual illus</w:t>
-      </w:r>
-      <w:r>
-        <w:t xml:space="preserve">ions. </w:t>
+        <w:t xml:space="preserve">Ben-Shalom, A., &amp; Ganel, T. (2012). Object representations in visual memory: Evidence from visual illusions. </w:t>
       </w:r>
       <w:r>
         <w:rPr>
@@ -2890,7 +2871,14 @@
           <w:i/>
           <w:iCs/>
         </w:rPr>
-        <w:t>Programming visual illusions for everyone</w:t>
+        <w:t>Programming visual illusions fo</w:t>
+      </w:r>
+      <w:r>
+        <w:rPr>
+          <w:i/>
+          <w:iCs/>
+        </w:rPr>
+        <w:t>r everyone</w:t>
       </w:r>
       <w:r>
         <w:t xml:space="preserve"> (Vol. 2). Springer.</w:t>
@@ -2903,10 +2891,7 @@
       <w:bookmarkStart w:id="14" w:name="ref-boyce2020optimality"/>
       <w:bookmarkEnd w:id="13"/>
       <w:r>
-        <w:t>Boyce, W. P., Lindsay, A., Zgonnikov, A., Rano, I., &amp; Wong-Lin, K. (2020). Optimality and limitations of audio-visual integration for</w:t>
-      </w:r>
-      <w:r>
-        <w:t xml:space="preserve"> cognitive systems. </w:t>
+        <w:t xml:space="preserve">Boyce, W. P., Lindsay, A., Zgonnikov, A., Rano, I., &amp; Wong-Lin, K. (2020). Optimality and limitations of audio-visual integration for cognitive systems. </w:t>
       </w:r>
       <w:r>
         <w:rPr>
@@ -2936,7 +2921,10 @@
       <w:bookmarkStart w:id="15" w:name="ref-bridges2020timing"/>
       <w:bookmarkEnd w:id="14"/>
       <w:r>
-        <w:t xml:space="preserve">Bridges, D., Pitiot, A., MacAskill, M. R., &amp; Peirce, J. W. (2020). The timing mega-study: Comparing a range of experiment generators, both lab-based and online. </w:t>
+        <w:t>Bridges, D., Pitiot, A., MacAskill,</w:t>
+      </w:r>
+      <w:r>
+        <w:t xml:space="preserve"> M. R., &amp; Peirce, J. W. (2020). The timing mega-study: Comparing a range of experiment generators, both lab-based and online. </w:t>
       </w:r>
       <w:r>
         <w:rPr>
@@ -2966,10 +2954,7 @@
       <w:bookmarkStart w:id="16" w:name="ref-carbon2014understanding"/>
       <w:bookmarkEnd w:id="15"/>
       <w:r>
-        <w:t>Carbon, C.-C. (2014).</w:t>
-      </w:r>
-      <w:r>
-        <w:t xml:space="preserve"> Understanding human perception by human-made illusions. </w:t>
+        <w:t xml:space="preserve">Carbon, C.-C. (2014). Understanding human perception by human-made illusions. </w:t>
       </w:r>
       <w:r>
         <w:rPr>
@@ -2989,7 +2974,10 @@
         <w:t>8</w:t>
       </w:r>
       <w:r>
-        <w:t>, 566.</w:t>
+        <w:t>,</w:t>
+      </w:r>
+      <w:r>
+        <w:t xml:space="preserve"> 566.</w:t>
       </w:r>
     </w:p>
     <w:p>
@@ -3029,7 +3017,10 @@
       <w:bookmarkStart w:id="18" w:name="ref-chouinard2013global"/>
       <w:bookmarkEnd w:id="17"/>
       <w:r>
-        <w:t xml:space="preserve">Chouinard, P. A., Noulty, W. A., Sperandio, I., &amp; Landry, O. (2013). Global processing during the muller-lyer illusion is distinctively affected by the degree of autistic traits in the typical population. </w:t>
+        <w:t>Chouinard, P. A., Noulty, W. A., Sperandio, I., &amp; Landry, O. (2013). Globa</w:t>
+      </w:r>
+      <w:r>
+        <w:t xml:space="preserve">l processing during the muller-lyer illusion is distinctively affected by the degree of autistic traits in the typical population. </w:t>
       </w:r>
       <w:r>
         <w:rPr>
@@ -3049,10 +3040,7 @@
         <w:t>230</w:t>
       </w:r>
       <w:r>
-        <w:t>(</w:t>
-      </w:r>
-      <w:r>
-        <w:t>2), 219–231.</w:t>
+        <w:t>(2), 219–231.</w:t>
       </w:r>
     </w:p>
     <w:p>
@@ -3141,7 +3129,10 @@
       <w:bookmarkStart w:id="22" w:name="ref-corbett2006observer"/>
       <w:bookmarkEnd w:id="21"/>
       <w:r>
-        <w:t xml:space="preserve">Corbett, J. E., &amp; Enns, J. T. (2006). Observer pitch and roll influence: The rod and frame illusion. </w:t>
+        <w:t>Corbett, J. E., &amp; En</w:t>
+      </w:r>
+      <w:r>
+        <w:t xml:space="preserve">ns, J. T. (2006). Observer pitch and roll influence: The rod and frame illusion. </w:t>
       </w:r>
       <w:r>
         <w:rPr>
@@ -3171,10 +3162,7 @@
       <w:bookmarkStart w:id="23" w:name="ref-crawford2010perception"/>
       <w:bookmarkEnd w:id="22"/>
       <w:r>
-        <w:t>Crawford, T., Hamm, J., Kean, M., Schmechtig, A., Kumari, V., Anilkumar, A., &amp; Ettinger, U. (2010). The perc</w:t>
-      </w:r>
-      <w:r>
-        <w:t xml:space="preserve">eption of real and illusory motion in schizophrenia. </w:t>
+        <w:t xml:space="preserve">Crawford, T., Hamm, J., Kean, M., Schmechtig, A., Kumari, V., Anilkumar, A., &amp; Ettinger, U. (2010). The perception of real and illusory motion in schizophrenia. </w:t>
       </w:r>
       <w:r>
         <w:rPr>
@@ -3204,21 +3192,17 @@
       <w:bookmarkStart w:id="24" w:name="ref-curran2009hierarchy"/>
       <w:bookmarkEnd w:id="23"/>
       <w:r>
-        <w:t xml:space="preserve">Curran, W., Clifford, C. W., &amp; Benton, C. P. (2009). The hierarchy of directional interactions in visual motion processing. </w:t>
-      </w:r>
-      <w:r>
-        <w:rPr>
-          <w:i/>
-          <w:iCs/>
-        </w:rPr>
-        <w:t>Proceedings of the Royal Society B: Biolog</w:t>
-      </w:r>
-      <w:r>
-        <w:rPr>
-          <w:i/>
-          <w:iCs/>
-        </w:rPr>
-        <w:t>ical Sciences</w:t>
+        <w:t>Curran, W., Clifford, C. W., &amp; Benton, C. P. (2009). The h</w:t>
+      </w:r>
+      <w:r>
+        <w:t xml:space="preserve">ierarchy of directional interactions in visual motion processing. </w:t>
+      </w:r>
+      <w:r>
+        <w:rPr>
+          <w:i/>
+          <w:iCs/>
+        </w:rPr>
+        <w:t>Proceedings of the Royal Society B: Biological Sciences</w:t>
       </w:r>
       <w:r>
         <w:t xml:space="preserve">, </w:t>
@@ -3248,7 +3232,14 @@
           <w:i/>
           <w:iCs/>
         </w:rPr>
-        <w:t>Current Biology</w:t>
+        <w:t>Current</w:t>
+      </w:r>
+      <w:r>
+        <w:rPr>
+          <w:i/>
+          <w:iCs/>
+        </w:rPr>
+        <w:t xml:space="preserve"> Biology</w:t>
       </w:r>
       <w:r>
         <w:t xml:space="preserve">, </w:t>
@@ -3291,10 +3282,7 @@
       <w:bookmarkStart w:id="27" w:name="ref-dima2010impaired"/>
       <w:bookmarkEnd w:id="26"/>
       <w:r>
-        <w:t>Dima, D., Dietrich, D</w:t>
-      </w:r>
-      <w:r>
-        <w:t xml:space="preserve">. E., Dillo, W., &amp; Emrich, H. M. (2010). Impaired top-down processes in schizophrenia: A DCM study of ERPs. </w:t>
+        <w:t xml:space="preserve">Dima, D., Dietrich, D. E., Dillo, W., &amp; Emrich, H. M. (2010). Impaired top-down processes in schizophrenia: A DCM study of ERPs. </w:t>
       </w:r>
       <w:r>
         <w:rPr>
@@ -3324,21 +3312,17 @@
       <w:bookmarkStart w:id="28" w:name="ref-durgin1995filling"/>
       <w:bookmarkEnd w:id="27"/>
       <w:r>
-        <w:t xml:space="preserve">Durgin, F. H., Tripathy, S. P., &amp; Levi, D. M. (1995). On the filling in of the visual blind spot: Some rules of thumb. </w:t>
-      </w:r>
-      <w:r>
-        <w:rPr>
-          <w:i/>
-          <w:iCs/>
-        </w:rPr>
-        <w:t>P</w:t>
-      </w:r>
-      <w:r>
-        <w:rPr>
-          <w:i/>
-          <w:iCs/>
-        </w:rPr>
-        <w:t>erception</w:t>
+        <w:t>Durgin, F. H</w:t>
+      </w:r>
+      <w:r>
+        <w:t xml:space="preserve">., Tripathy, S. P., &amp; Levi, D. M. (1995). On the filling in of the visual blind spot: Some rules of thumb. </w:t>
+      </w:r>
+      <w:r>
+        <w:rPr>
+          <w:i/>
+          <w:iCs/>
+        </w:rPr>
+        <w:t>Perception</w:t>
       </w:r>
       <w:r>
         <w:t xml:space="preserve">, </w:t>
@@ -3382,10 +3366,10 @@
       <w:bookmarkEnd w:id="29"/>
       <w:r>
         <w:lastRenderedPageBreak/>
-        <w:t>Forte, J. D., &amp; Clifford, C. W. (2005). Inter-ocular transfer of the tilt illusion shows that monocular orientation mechanisms are colour s</w:t>
-      </w:r>
-      <w:r>
-        <w:t xml:space="preserve">elective. </w:t>
+        <w:t>Forte, J. D., &amp; Clifford, C. W.</w:t>
+      </w:r>
+      <w:r>
+        <w:t xml:space="preserve"> (2005). Inter-ocular transfer of the tilt illusion shows that monocular orientation mechanisms are colour selective. </w:t>
       </w:r>
       <w:r>
         <w:rPr>
@@ -3422,7 +3406,14 @@
           <w:i/>
           <w:iCs/>
         </w:rPr>
-        <w:t>Philosophical Transactions of the Royal Society B: Biological Sciences</w:t>
+        <w:t>Philosophical Tra</w:t>
+      </w:r>
+      <w:r>
+        <w:rPr>
+          <w:i/>
+          <w:iCs/>
+        </w:rPr>
+        <w:t>nsactions of the Royal Society B: Biological Sciences</w:t>
       </w:r>
       <w:r>
         <w:t xml:space="preserve">, </w:t>
@@ -3445,17 +3436,21 @@
       <w:bookmarkStart w:id="32" w:name="ref-gori2016visual"/>
       <w:bookmarkEnd w:id="31"/>
       <w:r>
-        <w:t>Gori, S., Molteni, M., &amp; Facoet</w:t>
-      </w:r>
-      <w:r>
-        <w:t xml:space="preserve">ti, A. (2016). Visual illusions: An interesting tool to investigate developmental dyslexia and autism spectrum disorder. </w:t>
-      </w:r>
-      <w:r>
-        <w:rPr>
-          <w:i/>
-          <w:iCs/>
-        </w:rPr>
-        <w:t>Frontiers in Human Neuroscience</w:t>
+        <w:t xml:space="preserve">Gori, S., Molteni, M., &amp; Facoetti, A. (2016). Visual illusions: An interesting tool to investigate developmental dyslexia and autism spectrum disorder. </w:t>
+      </w:r>
+      <w:r>
+        <w:rPr>
+          <w:i/>
+          <w:iCs/>
+        </w:rPr>
+        <w:t>Frontiers in Human Neurosci</w:t>
+      </w:r>
+      <w:r>
+        <w:rPr>
+          <w:i/>
+          <w:iCs/>
+        </w:rPr>
+        <w:t>ence</w:t>
       </w:r>
       <w:r>
         <w:t xml:space="preserve">, </w:t>
@@ -3475,13 +3470,43 @@
       <w:pPr>
         <w:pStyle w:val="Bibliography"/>
       </w:pPr>
-      <w:bookmarkStart w:id="33" w:name="ref-happe2006weak"/>
+      <w:bookmarkStart w:id="33" w:name="ref-happe1996studying"/>
       <w:bookmarkEnd w:id="32"/>
       <w:r>
-        <w:t xml:space="preserve">Happe, F., &amp; Frith, U. (2006). The weak coherence account: Detail-focused cognitive style in </w:t>
-      </w:r>
-      <w:r>
-        <w:t xml:space="preserve">autism spectrum disorders. </w:t>
+        <w:t xml:space="preserve">Happe, F. (1996). Studying weak central coherence at low levels: Children with autism do not succumb to visual illusions. A research note. </w:t>
+      </w:r>
+      <w:r>
+        <w:rPr>
+          <w:i/>
+          <w:iCs/>
+        </w:rPr>
+        <w:t>Journal of Child Psychology and Psychiatry</w:t>
+      </w:r>
+      <w:r>
+        <w:t xml:space="preserve">, </w:t>
+      </w:r>
+      <w:r>
+        <w:rPr>
+          <w:i/>
+          <w:iCs/>
+        </w:rPr>
+        <w:t>37</w:t>
+      </w:r>
+      <w:r>
+        <w:t>(7), 873–877.</w:t>
+      </w:r>
+    </w:p>
+    <w:p>
+      <w:pPr>
+        <w:pStyle w:val="Bibliography"/>
+      </w:pPr>
+      <w:bookmarkStart w:id="34" w:name="ref-happe2006weak"/>
+      <w:bookmarkEnd w:id="33"/>
+      <w:r>
+        <w:t>Happe, F., &amp; Frith, U. (2006). The weak co</w:t>
+      </w:r>
+      <w:r>
+        <w:t xml:space="preserve">herence account: Detail-focused cognitive style in autism spectrum disorders. </w:t>
       </w:r>
       <w:r>
         <w:rPr>
@@ -3502,43 +3527,6 @@
       </w:r>
       <w:r>
         <w:t>(1), 5–25.</w:t>
-      </w:r>
-    </w:p>
-    <w:p>
-      <w:pPr>
-        <w:pStyle w:val="Bibliography"/>
-      </w:pPr>
-      <w:bookmarkStart w:id="34" w:name="ref-happe1996studying"/>
-      <w:bookmarkEnd w:id="33"/>
-      <w:r>
-        <w:t xml:space="preserve">Happe, F. G. (1996). Studying weak central coherence at low levels: Children with autism do not succumb to visual illusions. A research note. </w:t>
-      </w:r>
-      <w:r>
-        <w:rPr>
-          <w:i/>
-          <w:iCs/>
-        </w:rPr>
-        <w:t>Journal of Child Psychology</w:t>
-      </w:r>
-      <w:r>
-        <w:rPr>
-          <w:i/>
-          <w:iCs/>
-        </w:rPr>
-        <w:t xml:space="preserve"> and Psychiatry</w:t>
-      </w:r>
-      <w:r>
-        <w:t xml:space="preserve">, </w:t>
-      </w:r>
-      <w:r>
-        <w:rPr>
-          <w:i/>
-          <w:iCs/>
-        </w:rPr>
-        <w:t>37</w:t>
-      </w:r>
-      <w:r>
-        <w:t>(7), 873–877.</w:t>
       </w:r>
     </w:p>
     <w:p>
@@ -3555,7 +3543,14 @@
           <w:i/>
           <w:iCs/>
         </w:rPr>
-        <w:t>Leipzig Germany: L. Voss</w:t>
+        <w:t xml:space="preserve">Leipzig Germany: </w:t>
+      </w:r>
+      <w:r>
+        <w:rPr>
+          <w:i/>
+          <w:iCs/>
+        </w:rPr>
+        <w:t>L. Voss</w:t>
       </w:r>
       <w:r>
         <w:t>.</w:t>
@@ -3568,17 +3563,20 @@
       <w:bookmarkStart w:id="36" w:name="ref-henninger2020labjs"/>
       <w:bookmarkEnd w:id="35"/>
       <w:r>
-        <w:t>Henninger, F., Shevchenko, Y., Mertens, U., Kieslich, P. J., &amp; Hilbig, B. E. (2020). Lab.js: A f</w:t>
-      </w:r>
-      <w:r>
-        <w:t xml:space="preserve">ree, open, online experiment builder (Version v20.1.1). Zenodo. </w:t>
+        <w:t xml:space="preserve">Henninger, F., Shevchenko, Y., Mertens, U., Kieslich, P. J., &amp; Hilbig, B. E. (2020). Lab.js: A free, open, online experiment builder (Version v20.1.1). Zenodo. </w:t>
       </w:r>
       <w:hyperlink r:id="rId16">
         <w:r>
           <w:rPr>
             <w:rStyle w:val="Hyperlink"/>
           </w:rPr>
-          <w:t>https://doi.org/10.5281/zenodo.3953072</w:t>
+          <w:t>https://doi.org/10.5281/zenod</w:t>
+        </w:r>
+        <w:r>
+          <w:rPr>
+            <w:rStyle w:val="Hyperlink"/>
+          </w:rPr>
+          <w:t>o.3953072</w:t>
         </w:r>
       </w:hyperlink>
     </w:p>
@@ -3596,14 +3594,7 @@
           <w:i/>
           <w:iCs/>
         </w:rPr>
-        <w:t>Holland 1965 international series of monographs in experimental psycholo</w:t>
-      </w:r>
-      <w:r>
-        <w:rPr>
-          <w:i/>
-          <w:iCs/>
-        </w:rPr>
-        <w:t>gy: II. The spiral after effect</w:t>
+        <w:t>Holland 1965 international series of monographs in experimental psychology: II. The spiral after effect</w:t>
       </w:r>
       <w:r>
         <w:t>. London, Pergamon Press.</w:t>
@@ -3617,7 +3608,10 @@
       <w:bookmarkEnd w:id="37"/>
       <w:r>
         <w:lastRenderedPageBreak/>
-        <w:t xml:space="preserve">Howe, C. Q., &amp; Purves, D. (2005). The muller-lyer illusion explained by the statistics of image–source relationships. </w:t>
+        <w:t>Howe, C. Q., &amp; Purves, D. (2005). The muller-lyer illusion explained by the statistics of imag</w:t>
+      </w:r>
+      <w:r>
+        <w:t xml:space="preserve">e–source relationships. </w:t>
       </w:r>
       <w:r>
         <w:rPr>
@@ -3677,10 +3671,7 @@
       <w:bookmarkStart w:id="40" w:name="ref-kantrowitz2009seeing"/>
       <w:bookmarkEnd w:id="39"/>
       <w:r>
-        <w:t>Kantrowitz, J. T., Butler, P. D., Schecter, I., Silipo, G., &amp; Javitt, D. C. (2009). Seeing the world dimly: The impact o</w:t>
-      </w:r>
-      <w:r>
-        <w:t xml:space="preserve">f early visual deficits on visual experience in schizophrenia. </w:t>
+        <w:t xml:space="preserve">Kantrowitz, J. T., Butler, P. D., Schecter, I., Silipo, G., &amp; Javitt, D. C. (2009). Seeing the world dimly: The impact of early visual deficits on visual experience in schizophrenia. </w:t>
       </w:r>
       <w:r>
         <w:rPr>
@@ -3710,10 +3701,10 @@
       <w:bookmarkStart w:id="41" w:name="ref-king2017review"/>
       <w:bookmarkEnd w:id="40"/>
       <w:r>
-        <w:t>King, D. J., Hodgekins, J., Chouinard, P. A., Chouinard, V.-A., &amp; Sperandio, I. (2017). A review of abnormalities in the perception of visual illusions</w:t>
-      </w:r>
-      <w:r>
-        <w:t xml:space="preserve"> in schizophrenia. </w:t>
+        <w:t>King, D. J., Hodgekins, J., Cho</w:t>
+      </w:r>
+      <w:r>
+        <w:t xml:space="preserve">uinard, P. A., Chouinard, V.-A., &amp; Sperandio, I. (2017). A review of abnormalities in the perception of visual illusions in schizophrenia. </w:t>
       </w:r>
       <w:r>
         <w:rPr>
@@ -3743,10 +3734,10 @@
       <w:bookmarkStart w:id="42" w:name="ref-koethe2009binocular"/>
       <w:bookmarkEnd w:id="41"/>
       <w:r>
-        <w:t xml:space="preserve">Koethe, D., Kranaster, L., Hoyer, C., Gross, S., Neatby, M. A., Schultze-Lutter, F., … Leweke, F. M. (2009). Binocular depth inversion as a paradigm of reduced visual information processing </w:t>
-      </w:r>
-      <w:r>
-        <w:t xml:space="preserve">in prodromal state, antipsychotic-naive and treated schizophrenia. </w:t>
+        <w:t>Koethe, D., Kranaster, L., Hoyer, C., Gross, S., Neatby, M. A., Schult</w:t>
+      </w:r>
+      <w:r>
+        <w:t xml:space="preserve">ze-Lutter, F., … Leweke, F. M. (2009). Binocular depth inversion as a paradigm of reduced visual information processing in prodromal state, antipsychotic-naive and treated schizophrenia. </w:t>
       </w:r>
       <w:r>
         <w:rPr>
@@ -3766,7 +3757,10 @@
         <w:t>259</w:t>
       </w:r>
       <w:r>
-        <w:t>(4), 195–202.</w:t>
+        <w:t>(4), 19</w:t>
+      </w:r>
+      <w:r>
+        <w:t>5–202.</w:t>
       </w:r>
     </w:p>
     <w:p>
@@ -3776,10 +3770,7 @@
       <w:bookmarkStart w:id="43" w:name="ref-de2016psychophysics"/>
       <w:bookmarkEnd w:id="42"/>
       <w:r>
-        <w:t>Leeuw, J. R. de, &amp; Motz, B. A. (2016). Psychophysics in a web browser? Comparing response times collected with Ja</w:t>
-      </w:r>
-      <w:r>
-        <w:t xml:space="preserve">vaScript and psychophysics toolbox in a visual search task. </w:t>
+        <w:t xml:space="preserve">Leeuw, J. R. de, &amp; Motz, B. A. (2016). Psychophysics in a web browser? Comparing response times collected with JavaScript and psychophysics toolbox in a visual search task. </w:t>
       </w:r>
       <w:r>
         <w:rPr>
@@ -3809,7 +3800,10 @@
       <w:bookmarkStart w:id="44" w:name="ref-liddle1987schizophrenic"/>
       <w:bookmarkEnd w:id="43"/>
       <w:r>
-        <w:t xml:space="preserve">Liddle, P. F. (1987). Schizophrenic syndromes, cognitive performance and neurological dysfunction. </w:t>
+        <w:t xml:space="preserve">Liddle, P. F. (1987). Schizophrenic </w:t>
+      </w:r>
+      <w:r>
+        <w:t xml:space="preserve">syndromes, cognitive performance and neurological dysfunction. </w:t>
       </w:r>
       <w:r>
         <w:rPr>
@@ -3840,10 +3834,7 @@
       <w:bookmarkEnd w:id="44"/>
       <w:r>
         <w:lastRenderedPageBreak/>
-        <w:t>Luckiesh, M. (1965)</w:t>
-      </w:r>
-      <w:r>
-        <w:t xml:space="preserve">. </w:t>
+        <w:t xml:space="preserve">Luckiesh, M. (1965). </w:t>
       </w:r>
       <w:r>
         <w:rPr>
@@ -3863,7 +3854,10 @@
       <w:bookmarkStart w:id="46" w:name="ref-mackay1957moving"/>
       <w:bookmarkEnd w:id="45"/>
       <w:r>
-        <w:t xml:space="preserve">MacKay, D. M. (1957). Moving visual images produced by regular stationary patterns. </w:t>
+        <w:t xml:space="preserve">MacKay, D. M. (1957). Moving visual images </w:t>
+      </w:r>
+      <w:r>
+        <w:t xml:space="preserve">produced by regular stationary patterns. </w:t>
       </w:r>
       <w:r>
         <w:rPr>
@@ -3893,10 +3887,7 @@
       <w:bookmarkStart w:id="47" w:name="ref-mahon2018role"/>
       <w:bookmarkEnd w:id="46"/>
       <w:r>
-        <w:t>Mahon, A., Clarke, A. D., &amp; Hunt, A. R. (2018). The</w:t>
-      </w:r>
-      <w:r>
-        <w:t xml:space="preserve"> role of attention in eye-movement awareness. </w:t>
+        <w:t xml:space="preserve">Mahon, A., Clarke, A. D., &amp; Hunt, A. R. (2018). The role of attention in eye-movement awareness. </w:t>
       </w:r>
       <w:r>
         <w:rPr>
@@ -3926,10 +3917,10 @@
       <w:bookmarkStart w:id="48" w:name="ref-maizey2019barriers"/>
       <w:bookmarkEnd w:id="47"/>
       <w:r>
-        <w:t>Maizey, L., &amp; Tzavella, L. (2019). Barriers and solutions for early career researchers in tackling the reproducibility crisis in cognitive neuroscience.</w:t>
-      </w:r>
-      <w:r>
-        <w:t xml:space="preserve"> </w:t>
+        <w:t>Maizey, L., &amp; Tzavella, L. (2019</w:t>
+      </w:r>
+      <w:r>
+        <w:t xml:space="preserve">). Barriers and solutions for early career researchers in tackling the reproducibility crisis in cognitive neuroscience. </w:t>
       </w:r>
       <w:r>
         <w:rPr>
@@ -4170,7 +4161,10 @@
         <w:t>8</w:t>
       </w:r>
       <w:r>
-        <w:t>, 856.</w:t>
+        <w:t>,</w:t>
+      </w:r>
+      <w:r>
+        <w:t xml:space="preserve"> 856.</w:t>
       </w:r>
     </w:p>
     <w:p>
@@ -4210,10 +4204,7 @@
       <w:bookmarkStart w:id="57" w:name="ref-notredame2014visual"/>
       <w:bookmarkEnd w:id="56"/>
       <w:r>
-        <w:t>Notredame, C.-E., Pins, D., Deneve, S., &amp; Jardri, R. (2014). What visual illusions teach us about sch</w:t>
-      </w:r>
-      <w:r>
-        <w:t xml:space="preserve">izophrenia. </w:t>
+        <w:t xml:space="preserve">Notredame, C.-E., Pins, D., Deneve, S., &amp; Jardri, R. (2014). What visual illusions teach us about schizophrenia. </w:t>
       </w:r>
       <w:r>
         <w:rPr>
@@ -4243,7 +4234,10 @@
       <w:bookmarkStart w:id="58" w:name="ref-palmer2018perceptual"/>
       <w:bookmarkEnd w:id="57"/>
       <w:r>
-        <w:t xml:space="preserve">Palmer, C. J., Caruana, N., Clifford, C. W., &amp; Seymour, K. J. (2018). Perceptual integration of head and eye cues to gaze direction in schizophrenia. </w:t>
+        <w:t>Palmer, C. J., Caruana, N., Clifford, C. W., &amp; Seymour, K. J. (2018). Perceptual integration of h</w:t>
+      </w:r>
+      <w:r>
+        <w:t xml:space="preserve">ead and eye cues to gaze direction in schizophrenia. </w:t>
       </w:r>
       <w:r>
         <w:rPr>
@@ -4273,10 +4267,10 @@
       <w:bookmarkStart w:id="59" w:name="ref-parnas2001visual"/>
       <w:bookmarkEnd w:id="58"/>
       <w:r>
-        <w:t>Parna</w:t>
-      </w:r>
-      <w:r>
-        <w:t xml:space="preserve">s, J., Vianin, P., Saebye, D., Jansson, L., Volmer Larsen, A., &amp; Bovet, P. (2001). Visual binding abilities in the initial and advanced stages of schizophrenia. </w:t>
+        <w:t>Parnas, J., Vianin, P., Saebye, D., Jansson, L., Volmer Larsen, A., &amp; Bovet, P. (2001). Visual binding abilities in the initial and advanced stages of schizophr</w:t>
+      </w:r>
+      <w:r>
+        <w:t xml:space="preserve">enia. </w:t>
       </w:r>
       <w:r>
         <w:rPr>
@@ -4306,10 +4300,7 @@
       <w:bookmarkStart w:id="60" w:name="ref-peirce2007psychopy"/>
       <w:bookmarkEnd w:id="59"/>
       <w:r>
-        <w:t>Peirce, J. W. (2007). PsychoPy—psychophysics s</w:t>
-      </w:r>
-      <w:r>
-        <w:t xml:space="preserve">oftware in python. </w:t>
+        <w:t xml:space="preserve">Peirce, J. W. (2007). PsychoPy—psychophysics software in python. </w:t>
       </w:r>
       <w:r>
         <w:rPr>
@@ -4339,7 +4330,10 @@
       <w:bookmarkStart w:id="61" w:name="ref-roberts2005roles"/>
       <w:bookmarkEnd w:id="60"/>
       <w:r>
-        <w:t xml:space="preserve">Roberts, B., Harris, M. G., &amp; Yates, T. A. (2005). The roles of inducer size and distance in the ebbinghaus illusion (titchener circles). </w:t>
+        <w:t>Roberts, B., Harris, M. G., &amp; Yates, T. A. (2005). The roles of inducer size and distan</w:t>
+      </w:r>
+      <w:r>
+        <w:t xml:space="preserve">ce in the ebbinghaus illusion (titchener circles). </w:t>
       </w:r>
       <w:r>
         <w:rPr>
@@ -4376,14 +4370,7 @@
           <w:i/>
           <w:iCs/>
         </w:rPr>
-        <w:t>T</w:t>
-      </w:r>
-      <w:r>
-        <w:rPr>
-          <w:i/>
-          <w:iCs/>
-        </w:rPr>
-        <w:t>he psychology of visual illusion.</w:t>
+        <w:t>The psychology of visual illusion.</w:t>
       </w:r>
       <w:r>
         <w:t xml:space="preserve"> Hutchinson University Library.</w:t>
@@ -4397,7 +4384,10 @@
       <w:bookmarkEnd w:id="62"/>
       <w:r>
         <w:lastRenderedPageBreak/>
-        <w:t xml:space="preserve">Ropar, D., &amp; Mitchell, P. (1999). Are individuals with autism and asperger’s syndrome susceptible to visual illusions? </w:t>
+        <w:t>Ropar, D., &amp; Mitchell, P. (1999). Are individuals with autism and asperger’s syndrome susc</w:t>
+      </w:r>
+      <w:r>
+        <w:t xml:space="preserve">eptible to visual illusions? </w:t>
       </w:r>
       <w:r>
         <w:rPr>
@@ -4427,10 +4417,10 @@
       <w:bookmarkStart w:id="64" w:name="ref-schlaffke2015brain"/>
       <w:bookmarkEnd w:id="63"/>
       <w:r>
-        <w:t>Schlaffke,</w:t>
-      </w:r>
-      <w:r>
-        <w:t xml:space="preserve"> L., Golisch, A., Haag, L. M., Lenz, M., Heba, S., Lissek, S., … Tegenthoff, M. (2015). The brain’s dress code: How the dress allows to decode the neuronal pathway of an optical illusion. </w:t>
+        <w:t>Schlaffke, L., Golisch, A., Haag, L. M., Lenz, M., Heba, S., Lissek, S., … Tegenthoff, M. (2015). The brain’s dress code: How the dress allows to decode the neuronal</w:t>
+      </w:r>
+      <w:r>
+        <w:t xml:space="preserve"> pathway of an optical illusion. </w:t>
       </w:r>
       <w:r>
         <w:rPr>
@@ -4460,10 +4450,7 @@
       <w:bookmarkStart w:id="65" w:name="ref-schneider2002reduced"/>
       <w:bookmarkEnd w:id="64"/>
       <w:r>
-        <w:t>Schneider, U., Borsutzky, M., Seifert, J., Lewe</w:t>
-      </w:r>
-      <w:r>
-        <w:t xml:space="preserve">ke, F., Huber, T., Rollnik, J., &amp; Emrich, H. (2002). Reduced binocular depth inversion in schizophrenic patients. </w:t>
+        <w:t xml:space="preserve">Schneider, U., Borsutzky, M., Seifert, J., Leweke, F., Huber, T., Rollnik, J., &amp; Emrich, H. (2002). Reduced binocular depth inversion in schizophrenic patients. </w:t>
       </w:r>
       <w:r>
         <w:rPr>
@@ -4493,10 +4480,7 @@
       <w:bookmarkStart w:id="66" w:name="ref-spencer2014oscillatory"/>
       <w:bookmarkEnd w:id="65"/>
       <w:r>
-        <w:t>Spencer, K. M., &amp; Ghorashi, S. (2014). Oscillatory dynamics of gestalt perception in schizophrenia r</w:t>
-      </w:r>
-      <w:r>
-        <w:t xml:space="preserve">evisited. </w:t>
+        <w:t xml:space="preserve">Spencer, K. M., &amp; Ghorashi, S. (2014). Oscillatory dynamics of gestalt perception in schizophrenia revisited. </w:t>
       </w:r>
       <w:r>
         <w:rPr>
@@ -4526,7 +4510,10 @@
       <w:bookmarkStart w:id="67" w:name="ref-sterzer2018predictive"/>
       <w:bookmarkEnd w:id="66"/>
       <w:r>
-        <w:t xml:space="preserve">Sterzer, P., Adams, R. A., Fletcher, P., Frith, C., Lawrie, S. M., Muckli, L., … Corlett, P. R. (2018). The predictive coding account of psychosis. </w:t>
+        <w:t>Sterzer, P., Adams, R. A., Fletcher, P., Frith, C., Lawrie, S. M., Muckli, L., … Corlett, P. R. (2018). The predi</w:t>
+      </w:r>
+      <w:r>
+        <w:t xml:space="preserve">ctive coding account of psychosis. </w:t>
       </w:r>
       <w:r>
         <w:rPr>
@@ -4556,10 +4543,7 @@
       <w:bookmarkStart w:id="68" w:name="ref-thakkar2020stronger"/>
       <w:bookmarkEnd w:id="67"/>
       <w:r>
-        <w:t>Thakkar, K. N., Ghermezi, L</w:t>
-      </w:r>
-      <w:r>
-        <w:t>., Silverstein, S., Slate, R., Yao, B., Achtyes, E., &amp; Brascamp, J. (2020). Stronger tilt aftereffects in persons with schizophrenia.</w:t>
+        <w:t>Thakkar, K. N., Ghermezi, L., Silverstein, S., Slate, R., Yao, B., Achtyes, E., &amp; Brascamp, J. (2020). Stronger tilt aftereffects in persons with schizophrenia.</w:t>
       </w:r>
     </w:p>
     <w:p>
@@ -4569,10 +4553,10 @@
       <w:bookmarkStart w:id="69" w:name="ref-tibber2013visual"/>
       <w:bookmarkEnd w:id="68"/>
       <w:r>
-        <w:t>Tibber, M. S., Anderson, E. J., Bobin, T., Antonova, E., Seabright, A., Wright, B., … Dakin, S. C. (2013). Visual surround</w:t>
-      </w:r>
-      <w:r>
-        <w:t xml:space="preserve"> suppression in schizophrenia. </w:t>
+        <w:t>Tibber, M. S., Anders</w:t>
+      </w:r>
+      <w:r>
+        <w:t xml:space="preserve">on, E. J., Bobin, T., Antonova, E., Seabright, A., Wright, B., … Dakin, S. C. (2013). Visual surround suppression in schizophrenia. </w:t>
       </w:r>
       <w:r>
         <w:rPr>
@@ -4602,7 +4586,10 @@
       <w:bookmarkStart w:id="70" w:name="ref-topalidou2015long"/>
       <w:bookmarkEnd w:id="69"/>
       <w:r>
-        <w:t xml:space="preserve">Topalidou, M., Leblois, A., Boraud, T., &amp; Rougier, N. P. (2015). A long journey into reproducible computational neuroscience. </w:t>
+        <w:t>Topalidou, M., Leblois, A., Boraud, T., &amp; Rougier, N. P. (2015). A long journey into reprodu</w:t>
+      </w:r>
+      <w:r>
+        <w:t xml:space="preserve">cible computational neuroscience. </w:t>
       </w:r>
       <w:r>
         <w:rPr>
@@ -4633,10 +4620,7 @@
       <w:bookmarkEnd w:id="70"/>
       <w:r>
         <w:lastRenderedPageBreak/>
-        <w:t>Uhlhaas, P. J., Phi</w:t>
-      </w:r>
-      <w:r>
-        <w:t xml:space="preserve">llips, W. A., Schenkel, L. S., &amp; Silverstein, S. M. (2006). Theory of mind and perceptual context-processing in schizophrenia. </w:t>
+        <w:t xml:space="preserve">Uhlhaas, P. J., Phillips, W. A., Schenkel, L. S., &amp; Silverstein, S. M. (2006). Theory of mind and perceptual context-processing in schizophrenia. </w:t>
       </w:r>
       <w:r>
         <w:rPr>
@@ -4653,7 +4637,14 @@
           <w:i/>
           <w:iCs/>
         </w:rPr>
-        <w:t>11</w:t>
+        <w:t>1</w:t>
+      </w:r>
+      <w:r>
+        <w:rPr>
+          <w:i/>
+          <w:iCs/>
+        </w:rPr>
+        <w:t>1</w:t>
       </w:r>
       <w:r>
         <w:t>(4), 416–436.</w:t>
@@ -4666,10 +4657,7 @@
       <w:bookmarkStart w:id="72" w:name="ref-uhlhaas2004evidence"/>
       <w:bookmarkEnd w:id="71"/>
       <w:r>
-        <w:t xml:space="preserve">Uhlhaas, P. J., Silverstein, S. M., Phillips, W. A., &amp; Lovell, P. G. (2004). Evidence </w:t>
-      </w:r>
-      <w:r>
-        <w:t xml:space="preserve">for impaired visual context processing in schizotypy with thought disorder. </w:t>
+        <w:t xml:space="preserve">Uhlhaas, P. J., Silverstein, S. M., Phillips, W. A., &amp; Lovell, P. G. (2004). Evidence for impaired visual context processing in schizotypy with thought disorder. </w:t>
       </w:r>
       <w:r>
         <w:rPr>
@@ -4699,7 +4687,10 @@
       <w:bookmarkStart w:id="73" w:name="ref-python3"/>
       <w:bookmarkEnd w:id="72"/>
       <w:r>
-        <w:t xml:space="preserve">Van Rossum, G., &amp; Drake, F. L. (2009). </w:t>
+        <w:t>Van Rossum, G., &amp; Drake, F. L. (2009)</w:t>
+      </w:r>
+      <w:r>
+        <w:t xml:space="preserve">. </w:t>
       </w:r>
       <w:r>
         <w:rPr>
@@ -4749,10 +4740,7 @@
       <w:bookmarkStart w:id="75" w:name="ref-watanabe2018illusory"/>
       <w:bookmarkEnd w:id="74"/>
       <w:r>
-        <w:t>Watanabe, E., Kitaoka, A., Sakamoto, K., Yasugi, M., &amp; Tana</w:t>
-      </w:r>
-      <w:r>
-        <w:t xml:space="preserve">ka, K. (2018). Illusory motion reproduced by deep neural networks trained for prediction. </w:t>
+        <w:t xml:space="preserve">Watanabe, E., Kitaoka, A., Sakamoto, K., Yasugi, M., &amp; Tanaka, K. (2018). Illusory motion reproduced by deep neural networks trained for prediction. </w:t>
       </w:r>
       <w:r>
         <w:rPr>
@@ -4782,7 +4770,10 @@
       <w:bookmarkStart w:id="76" w:name="ref-webster1996human"/>
       <w:bookmarkEnd w:id="75"/>
       <w:r>
-        <w:t xml:space="preserve">Webster, M. A. (1996). Human colour perception and its adaptation. </w:t>
+        <w:t>Webster, M.</w:t>
+      </w:r>
+      <w:r>
+        <w:t xml:space="preserve"> A. (1996). Human colour perception and its adaptation. </w:t>
       </w:r>
       <w:r>
         <w:rPr>
@@ -4812,10 +4803,10 @@
       <w:bookmarkStart w:id="77" w:name="ref-witkin1948studies"/>
       <w:bookmarkEnd w:id="76"/>
       <w:r>
-        <w:t xml:space="preserve">Witkin, H. </w:t>
-      </w:r>
-      <w:r>
-        <w:t xml:space="preserve">A., &amp; Asch, S. E. (1948). Studies in space orientation. IV. Further experiments on perception of the upright with displaced visual fields. </w:t>
+        <w:t>Witkin, H. A., &amp; Asch, S. E. (1948). Studies in space orientation. IV. Further experiments on perception of the upright with displaced visual fie</w:t>
+      </w:r>
+      <w:r>
+        <w:t xml:space="preserve">lds. </w:t>
       </w:r>
       <w:r>
         <w:rPr>

</xml_diff>

<commit_message>
FINAL R2 + readme
</commit_message>
<xml_diff>
--- a/paper/paper.docx
+++ b/paper/paper.docx
@@ -833,7 +833,7 @@
         <w:t xml:space="preserve"> </w:t>
       </w:r>
       <w:r>
-        <w:t xml:space="preserve">(e.g., the Poggendorff illusion in schizophrenia, Kantrowitz et al., 2009)</w:t>
+        <w:t xml:space="preserve">(e.g., the Poggendorff illusion in schizophrenia; Kantrowitz et al., 2009)</w:t>
       </w:r>
       <w:r>
         <w:t xml:space="preserve">, which is critical for understanding the extent and specificity of perceptual deficits. Additionally, research such as that examining differences between cultures</w:t>
@@ -1739,7 +1739,7 @@
         </w:r>
       </w:hyperlink>
       <w:r>
-        <w:t xml:space="preserve">.</w:t>
+        <w:t xml:space="preserve">).</w:t>
       </w:r>
     </w:p>
     <w:p>

</xml_diff>